<commit_message>
Adding Java 200 core questions, part 2
</commit_message>
<xml_diff>
--- a/study/Total Java.docx
+++ b/study/Total Java.docx
@@ -53,7 +53,7 @@
                       <a:picLocks noChangeAspect="1"/>
                       <a:extLst>
                         <a:ext uri="smNativeData">
-                          <sm:smNativeData xmlns:sm="smNativeData" val="SMDATA_16_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"/>
+                          <sm:smNativeData xmlns:sm="smNativeData" val="SMDATA_16_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"/>
                         </a:ext>
                       </a:extLst>
                     </pic:cNvPicPr>
@@ -112,7 +112,7 @@
                       <a:picLocks noChangeAspect="1"/>
                       <a:extLst>
                         <a:ext uri="smNativeData">
-                          <sm:smNativeData xmlns:sm="smNativeData" val="SMDATA_16_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"/>
+                          <sm:smNativeData xmlns:sm="smNativeData" val="SMDATA_16_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"/>
                         </a:ext>
                       </a:extLst>
                     </pic:cNvPicPr>
@@ -171,7 +171,7 @@
                       <a:picLocks noChangeAspect="1"/>
                       <a:extLst>
                         <a:ext uri="smNativeData">
-                          <sm:smNativeData xmlns:sm="smNativeData" val="SMDATA_16_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"/>
+                          <sm:smNativeData xmlns:sm="smNativeData" val="SMDATA_16_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"/>
                         </a:ext>
                       </a:extLst>
                     </pic:cNvPicPr>
@@ -308,7 +308,7 @@
                       <a:picLocks noChangeAspect="1"/>
                       <a:extLst>
                         <a:ext uri="smNativeData">
-                          <sm:smNativeData xmlns:sm="smNativeData" val="SMDATA_16_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"/>
+                          <sm:smNativeData xmlns:sm="smNativeData" val="SMDATA_16_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"/>
                         </a:ext>
                       </a:extLst>
                     </pic:cNvPicPr>
@@ -1013,7 +1013,7 @@
                       <a:picLocks noChangeAspect="1"/>
                       <a:extLst>
                         <a:ext uri="smNativeData">
-                          <sm:smNativeData xmlns:sm="smNativeData" val="SMDATA_16_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"/>
+                          <sm:smNativeData xmlns:sm="smNativeData" val="SMDATA_16_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"/>
                         </a:ext>
                       </a:extLst>
                     </pic:cNvPicPr>
@@ -1235,7 +1235,7 @@
                       <a:picLocks noChangeAspect="1"/>
                       <a:extLst>
                         <a:ext uri="smNativeData">
-                          <sm:smNativeData xmlns:sm="smNativeData" val="SMDATA_16_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"/>
+                          <sm:smNativeData xmlns:sm="smNativeData" val="SMDATA_16_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"/>
                         </a:ext>
                       </a:extLst>
                     </pic:cNvPicPr>
@@ -2337,7 +2337,7 @@
                       <a:picLocks noChangeAspect="1"/>
                       <a:extLst>
                         <a:ext uri="smNativeData">
-                          <sm:smNativeData xmlns:sm="smNativeData" val="SMDATA_16_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"/>
+                          <sm:smNativeData xmlns:sm="smNativeData" val="SMDATA_16_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"/>
                         </a:ext>
                       </a:extLst>
                     </pic:cNvPicPr>
@@ -2414,7 +2414,7 @@
                       <a:picLocks noChangeAspect="1"/>
                       <a:extLst>
                         <a:ext uri="smNativeData">
-                          <sm:smNativeData xmlns:sm="smNativeData" val="SMDATA_16_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"/>
+                          <sm:smNativeData xmlns:sm="smNativeData" val="SMDATA_16_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"/>
                         </a:ext>
                       </a:extLst>
                     </pic:cNvPicPr>
@@ -2491,7 +2491,7 @@
                       <a:picLocks noChangeAspect="1"/>
                       <a:extLst>
                         <a:ext uri="smNativeData">
-                          <sm:smNativeData xmlns:sm="smNativeData" val="SMDATA_16_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"/>
+                          <sm:smNativeData xmlns:sm="smNativeData" val="SMDATA_16_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"/>
                         </a:ext>
                       </a:extLst>
                     </pic:cNvPicPr>
@@ -2708,6 +2708,1087 @@
           <w:rFonts w:ascii="Courier New" w:hAnsi="Courier New"/>
         </w:rPr>
         <w:t>tempArr = Arrays.copyOf(Arr, Arr.length);</w:t>
+      </w:r>
+    </w:p>
+    <w:p>
+      <w:pPr>
+        <w:pBdr>
+          <w:top w:val="nil" w:sz="0" w:space="0" w:color="000000" tmln="20, 20, 20, 0, 0"/>
+          <w:left w:val="nil" w:sz="0" w:space="0" w:color="000000" tmln="20, 20, 20, 0, 0"/>
+          <w:bottom w:val="nil" w:sz="0" w:space="0" w:color="000000" tmln="20, 20, 20, 0, 0"/>
+          <w:right w:val="nil" w:sz="0" w:space="0" w:color="000000" tmln="20, 20, 20, 0, 0"/>
+          <w:between w:val="nil" w:sz="0" w:space="0" w:color="000000" tmln="20, 20, 20, 0, 0"/>
+        </w:pBdr>
+        <w:shd w:val="none"/>
+        <w:rPr>
+          <w:rFonts w:ascii="Courier New" w:hAnsi="Courier New"/>
+        </w:rPr>
+      </w:pPr>
+      <w:r>
+        <w:rPr>
+          <w:rFonts w:ascii="Courier New" w:hAnsi="Courier New"/>
+        </w:rPr>
+      </w:r>
+    </w:p>
+    <w:p>
+      <w:pPr>
+        <w:pBdr>
+          <w:top w:val="nil" w:sz="0" w:space="0" w:color="000000" tmln="20, 20, 20, 0, 0"/>
+          <w:left w:val="nil" w:sz="0" w:space="0" w:color="000000" tmln="20, 20, 20, 0, 0"/>
+          <w:bottom w:val="nil" w:sz="0" w:space="0" w:color="000000" tmln="20, 20, 20, 0, 0"/>
+          <w:right w:val="nil" w:sz="0" w:space="0" w:color="000000" tmln="20, 20, 20, 0, 0"/>
+          <w:between w:val="nil" w:sz="0" w:space="0" w:color="000000" tmln="20, 20, 20, 0, 0"/>
+        </w:pBdr>
+        <w:shd w:val="none"/>
+      </w:pPr>
+      <w:r>
+        <w:t>jagged Array in Java is just a two-dimensional array in which each row of the array can have a different length.</w:t>
+      </w:r>
+    </w:p>
+    <w:p>
+      <w:pPr>
+        <w:pBdr>
+          <w:top w:val="nil" w:sz="0" w:space="0" w:color="000000" tmln="20, 20, 20, 0, 0"/>
+          <w:left w:val="nil" w:sz="0" w:space="0" w:color="000000" tmln="20, 20, 20, 0, 0"/>
+          <w:bottom w:val="nil" w:sz="0" w:space="0" w:color="000000" tmln="20, 20, 20, 0, 0"/>
+          <w:right w:val="nil" w:sz="0" w:space="0" w:color="000000" tmln="20, 20, 20, 0, 0"/>
+          <w:between w:val="nil" w:sz="0" w:space="0" w:color="000000" tmln="20, 20, 20, 0, 0"/>
+        </w:pBdr>
+        <w:shd w:val="none"/>
+        <w:rPr>
+          <w:rFonts w:ascii="Courier New" w:hAnsi="Courier New"/>
+        </w:rPr>
+      </w:pPr>
+      <w:r>
+        <w:rPr>
+          <w:rFonts w:ascii="Courier New" w:hAnsi="Courier New"/>
+        </w:rPr>
+      </w:r>
+    </w:p>
+    <w:p>
+      <w:pPr>
+        <w:pBdr>
+          <w:top w:val="nil" w:sz="0" w:space="0" w:color="000000" tmln="20, 20, 20, 0, 0"/>
+          <w:left w:val="nil" w:sz="0" w:space="0" w:color="000000" tmln="20, 20, 20, 0, 0"/>
+          <w:bottom w:val="nil" w:sz="0" w:space="0" w:color="000000" tmln="20, 20, 20, 0, 0"/>
+          <w:right w:val="nil" w:sz="0" w:space="0" w:color="000000" tmln="20, 20, 20, 0, 0"/>
+          <w:between w:val="nil" w:sz="0" w:space="0" w:color="000000" tmln="20, 20, 20, 0, 0"/>
+        </w:pBdr>
+        <w:shd w:val="none"/>
+      </w:pPr>
+      <w:r>
+        <w:t>Volatile keywords in Java can only be applied to individual variables but not to arrays or collections. The value of the Variable is always read from and written to the main memory when it is defined as volatile rather than being cached in a thread’s local memory.</w:t>
+      </w:r>
+    </w:p>
+    <w:p>
+      <w:pPr>
+        <w:pBdr>
+          <w:top w:val="nil" w:sz="0" w:space="0" w:color="000000" tmln="20, 20, 20, 0, 0"/>
+          <w:left w:val="nil" w:sz="0" w:space="0" w:color="000000" tmln="20, 20, 20, 0, 0"/>
+          <w:bottom w:val="nil" w:sz="0" w:space="0" w:color="000000" tmln="20, 20, 20, 0, 0"/>
+          <w:right w:val="nil" w:sz="0" w:space="0" w:color="000000" tmln="20, 20, 20, 0, 0"/>
+          <w:between w:val="nil" w:sz="0" w:space="0" w:color="000000" tmln="20, 20, 20, 0, 0"/>
+        </w:pBdr>
+        <w:shd w:val="none"/>
+        <w:rPr>
+          <w:rFonts w:ascii="Courier New" w:hAnsi="Courier New"/>
+        </w:rPr>
+      </w:pPr>
+      <w:r>
+        <w:rPr>
+          <w:rFonts w:ascii="Courier New" w:hAnsi="Courier New"/>
+        </w:rPr>
+      </w:r>
+    </w:p>
+    <w:p>
+      <w:pPr>
+        <w:pBdr>
+          <w:top w:val="nil" w:sz="0" w:space="0" w:color="000000" tmln="20, 20, 20, 0, 0"/>
+          <w:left w:val="nil" w:sz="0" w:space="0" w:color="000000" tmln="20, 20, 20, 0, 0"/>
+          <w:bottom w:val="nil" w:sz="0" w:space="0" w:color="000000" tmln="20, 20, 20, 0, 0"/>
+          <w:right w:val="nil" w:sz="0" w:space="0" w:color="000000" tmln="20, 20, 20, 0, 0"/>
+          <w:between w:val="nil" w:sz="0" w:space="0" w:color="000000" tmln="20, 20, 20, 0, 0"/>
+        </w:pBdr>
+        <w:shd w:val="none"/>
+      </w:pPr>
+      <w:r>
+        <w:t>main concepts of OOPs in Java are mentioned below:</w:t>
+      </w:r>
+    </w:p>
+    <w:p>
+      <w:pPr>
+        <w:numPr>
+          <w:ilvl w:val="0"/>
+          <w:numId w:val="3"/>
+        </w:numPr>
+        <w:ind w:left="283"/>
+        <w:pBdr>
+          <w:top w:val="nil" w:sz="0" w:space="0" w:color="000000" tmln="20, 20, 20, 0, 0"/>
+          <w:left w:val="nil" w:sz="0" w:space="0" w:color="000000" tmln="20, 20, 20, 0, 0"/>
+          <w:bottom w:val="nil" w:sz="0" w:space="0" w:color="000000" tmln="20, 20, 20, 0, 0"/>
+          <w:right w:val="nil" w:sz="0" w:space="0" w:color="000000" tmln="20, 20, 20, 0, 0"/>
+          <w:between w:val="nil" w:sz="0" w:space="0" w:color="000000" tmln="20, 20, 20, 0, 0"/>
+        </w:pBdr>
+        <w:shd w:val="none"/>
+      </w:pPr>
+      <w:r>
+        <w:t>Inheritance</w:t>
+      </w:r>
+    </w:p>
+    <w:p>
+      <w:pPr>
+        <w:numPr>
+          <w:ilvl w:val="0"/>
+          <w:numId w:val="3"/>
+        </w:numPr>
+        <w:ind w:left="283"/>
+        <w:pBdr>
+          <w:top w:val="nil" w:sz="0" w:space="0" w:color="000000" tmln="20, 20, 20, 0, 0"/>
+          <w:left w:val="nil" w:sz="0" w:space="0" w:color="000000" tmln="20, 20, 20, 0, 0"/>
+          <w:bottom w:val="nil" w:sz="0" w:space="0" w:color="000000" tmln="20, 20, 20, 0, 0"/>
+          <w:right w:val="nil" w:sz="0" w:space="0" w:color="000000" tmln="20, 20, 20, 0, 0"/>
+          <w:between w:val="nil" w:sz="0" w:space="0" w:color="000000" tmln="20, 20, 20, 0, 0"/>
+        </w:pBdr>
+        <w:shd w:val="none"/>
+      </w:pPr>
+      <w:r>
+        <w:t>Polymorphism</w:t>
+      </w:r>
+    </w:p>
+    <w:p>
+      <w:pPr>
+        <w:numPr>
+          <w:ilvl w:val="0"/>
+          <w:numId w:val="3"/>
+        </w:numPr>
+        <w:ind w:left="283"/>
+        <w:pBdr>
+          <w:top w:val="nil" w:sz="0" w:space="0" w:color="000000" tmln="20, 20, 20, 0, 0"/>
+          <w:left w:val="nil" w:sz="0" w:space="0" w:color="000000" tmln="20, 20, 20, 0, 0"/>
+          <w:bottom w:val="nil" w:sz="0" w:space="0" w:color="000000" tmln="20, 20, 20, 0, 0"/>
+          <w:right w:val="nil" w:sz="0" w:space="0" w:color="000000" tmln="20, 20, 20, 0, 0"/>
+          <w:between w:val="nil" w:sz="0" w:space="0" w:color="000000" tmln="20, 20, 20, 0, 0"/>
+        </w:pBdr>
+        <w:shd w:val="none"/>
+      </w:pPr>
+      <w:r>
+        <w:t>Abstraction</w:t>
+      </w:r>
+    </w:p>
+    <w:p>
+      <w:pPr>
+        <w:numPr>
+          <w:ilvl w:val="0"/>
+          <w:numId w:val="3"/>
+        </w:numPr>
+        <w:ind w:left="283"/>
+        <w:pBdr>
+          <w:top w:val="nil" w:sz="0" w:space="0" w:color="000000" tmln="20, 20, 20, 0, 0"/>
+          <w:left w:val="nil" w:sz="0" w:space="0" w:color="000000" tmln="20, 20, 20, 0, 0"/>
+          <w:bottom w:val="nil" w:sz="0" w:space="0" w:color="000000" tmln="20, 20, 20, 0, 0"/>
+          <w:right w:val="nil" w:sz="0" w:space="0" w:color="000000" tmln="20, 20, 20, 0, 0"/>
+          <w:between w:val="nil" w:sz="0" w:space="0" w:color="000000" tmln="20, 20, 20, 0, 0"/>
+        </w:pBdr>
+        <w:shd w:val="none"/>
+      </w:pPr>
+      <w:r>
+        <w:t>Encapsulation </w:t>
+      </w:r>
+    </w:p>
+    <w:p>
+      <w:pPr>
+        <w:pBdr>
+          <w:top w:val="nil" w:sz="0" w:space="0" w:color="000000" tmln="20, 20, 20, 0, 0"/>
+          <w:left w:val="nil" w:sz="0" w:space="0" w:color="000000" tmln="20, 20, 20, 0, 0"/>
+          <w:bottom w:val="nil" w:sz="0" w:space="0" w:color="000000" tmln="20, 20, 20, 0, 0"/>
+          <w:right w:val="nil" w:sz="0" w:space="0" w:color="000000" tmln="20, 20, 20, 0, 0"/>
+          <w:between w:val="nil" w:sz="0" w:space="0" w:color="000000" tmln="20, 20, 20, 0, 0"/>
+        </w:pBdr>
+        <w:shd w:val="none"/>
+      </w:pPr>
+      <w:r>
+        <w:t>object is a real-life entity that has certain properties and methods associated with it.</w:t>
+      </w:r>
+    </w:p>
+    <w:p>
+      <w:pPr>
+        <w:pBdr>
+          <w:top w:val="nil" w:sz="0" w:space="0" w:color="000000" tmln="20, 20, 20, 0, 0"/>
+          <w:left w:val="nil" w:sz="0" w:space="0" w:color="000000" tmln="20, 20, 20, 0, 0"/>
+          <w:bottom w:val="nil" w:sz="0" w:space="0" w:color="000000" tmln="20, 20, 20, 0, 0"/>
+          <w:right w:val="nil" w:sz="0" w:space="0" w:color="000000" tmln="20, 20, 20, 0, 0"/>
+          <w:between w:val="nil" w:sz="0" w:space="0" w:color="000000" tmln="20, 20, 20, 0, 0"/>
+        </w:pBdr>
+        <w:shd w:val="none"/>
+        <w:rPr>
+          <w:rFonts w:ascii="Courier New" w:hAnsi="Courier New"/>
+        </w:rPr>
+      </w:pPr>
+      <w:r>
+        <w:rPr>
+          <w:rFonts w:ascii="Courier New" w:hAnsi="Courier New"/>
+        </w:rPr>
+      </w:r>
+    </w:p>
+    <w:p>
+      <w:pPr>
+        <w:pBdr>
+          <w:top w:val="nil" w:sz="0" w:space="0" w:color="000000" tmln="20, 20, 20, 0, 0"/>
+          <w:left w:val="nil" w:sz="0" w:space="0" w:color="000000" tmln="20, 20, 20, 0, 0"/>
+          <w:bottom w:val="nil" w:sz="0" w:space="0" w:color="000000" tmln="20, 20, 20, 0, 0"/>
+          <w:right w:val="nil" w:sz="0" w:space="0" w:color="000000" tmln="20, 20, 20, 0, 0"/>
+          <w:between w:val="nil" w:sz="0" w:space="0" w:color="000000" tmln="20, 20, 20, 0, 0"/>
+        </w:pBdr>
+        <w:shd w:val="none"/>
+      </w:pPr>
+      <w:r>
+        <w:t>In Java, Classes are the collection of objects sharing similar characteristics and attributes. Classes represent the blueprint or template from which objects are created.</w:t>
+      </w:r>
+    </w:p>
+    <w:p>
+      <w:pPr>
+        <w:pBdr>
+          <w:top w:val="nil" w:sz="0" w:space="0" w:color="000000" tmln="20, 20, 20, 0, 0"/>
+          <w:left w:val="nil" w:sz="0" w:space="0" w:color="000000" tmln="20, 20, 20, 0, 0"/>
+          <w:bottom w:val="nil" w:sz="0" w:space="0" w:color="000000" tmln="20, 20, 20, 0, 0"/>
+          <w:right w:val="nil" w:sz="0" w:space="0" w:color="000000" tmln="20, 20, 20, 0, 0"/>
+          <w:between w:val="nil" w:sz="0" w:space="0" w:color="000000" tmln="20, 20, 20, 0, 0"/>
+        </w:pBdr>
+        <w:shd w:val="none"/>
+        <w:rPr>
+          <w:rFonts w:ascii="Courier New" w:hAnsi="Courier New"/>
+        </w:rPr>
+      </w:pPr>
+      <w:r>
+        <w:rPr>
+          <w:rFonts w:ascii="Courier New" w:hAnsi="Courier New"/>
+        </w:rPr>
+      </w:r>
+    </w:p>
+    <w:p>
+      <w:pPr>
+        <w:pBdr>
+          <w:top w:val="nil" w:sz="0" w:space="0" w:color="000000" tmln="20, 20, 20, 0, 0"/>
+          <w:left w:val="nil" w:sz="0" w:space="0" w:color="000000" tmln="20, 20, 20, 0, 0"/>
+          <w:bottom w:val="nil" w:sz="0" w:space="0" w:color="000000" tmln="20, 20, 20, 0, 0"/>
+          <w:right w:val="nil" w:sz="0" w:space="0" w:color="000000" tmln="20, 20, 20, 0, 0"/>
+          <w:between w:val="nil" w:sz="0" w:space="0" w:color="000000" tmln="20, 20, 20, 0, 0"/>
+        </w:pBdr>
+        <w:shd w:val="none"/>
+      </w:pPr>
+      <w:r>
+        <w:t>to create objects in Java are mentioned below:</w:t>
+      </w:r>
+    </w:p>
+    <w:p>
+      <w:pPr>
+        <w:numPr>
+          <w:ilvl w:val="0"/>
+          <w:numId w:val="1"/>
+        </w:numPr>
+        <w:ind w:left="283"/>
+        <w:pBdr>
+          <w:top w:val="nil" w:sz="0" w:space="0" w:color="000000" tmln="20, 20, 20, 0, 0"/>
+          <w:left w:val="nil" w:sz="0" w:space="0" w:color="000000" tmln="20, 20, 20, 0, 0"/>
+          <w:bottom w:val="nil" w:sz="0" w:space="0" w:color="000000" tmln="20, 20, 20, 0, 0"/>
+          <w:right w:val="nil" w:sz="0" w:space="0" w:color="000000" tmln="20, 20, 20, 0, 0"/>
+          <w:between w:val="nil" w:sz="0" w:space="0" w:color="000000" tmln="20, 20, 20, 0, 0"/>
+        </w:pBdr>
+        <w:shd w:val="none"/>
+      </w:pPr>
+      <w:r>
+        <w:t>Using new keyword</w:t>
+      </w:r>
+    </w:p>
+    <w:p>
+      <w:pPr>
+        <w:numPr>
+          <w:ilvl w:val="0"/>
+          <w:numId w:val="2"/>
+        </w:numPr>
+        <w:ind w:left="283"/>
+        <w:pBdr>
+          <w:top w:val="nil" w:sz="0" w:space="0" w:color="000000" tmln="20, 20, 20, 0, 0"/>
+          <w:left w:val="nil" w:sz="0" w:space="0" w:color="000000" tmln="20, 20, 20, 0, 0"/>
+          <w:bottom w:val="nil" w:sz="0" w:space="0" w:color="000000" tmln="20, 20, 20, 0, 0"/>
+          <w:right w:val="nil" w:sz="0" w:space="0" w:color="000000" tmln="20, 20, 20, 0, 0"/>
+          <w:between w:val="nil" w:sz="0" w:space="0" w:color="000000" tmln="20, 20, 20, 0, 0"/>
+        </w:pBdr>
+        <w:shd w:val="none"/>
+      </w:pPr>
+      <w:r>
+        <w:t>Using new instance</w:t>
+      </w:r>
+    </w:p>
+    <w:p>
+      <w:pPr>
+        <w:numPr>
+          <w:ilvl w:val="0"/>
+          <w:numId w:val="6"/>
+        </w:numPr>
+        <w:ind w:left="283"/>
+        <w:pBdr>
+          <w:top w:val="nil" w:sz="0" w:space="0" w:color="000000" tmln="20, 20, 20, 0, 0"/>
+          <w:left w:val="nil" w:sz="0" w:space="0" w:color="000000" tmln="20, 20, 20, 0, 0"/>
+          <w:bottom w:val="nil" w:sz="0" w:space="0" w:color="000000" tmln="20, 20, 20, 0, 0"/>
+          <w:right w:val="nil" w:sz="0" w:space="0" w:color="000000" tmln="20, 20, 20, 0, 0"/>
+          <w:between w:val="nil" w:sz="0" w:space="0" w:color="000000" tmln="20, 20, 20, 0, 0"/>
+        </w:pBdr>
+        <w:shd w:val="none"/>
+      </w:pPr>
+      <w:r>
+        <w:t>Using clone() method</w:t>
+      </w:r>
+    </w:p>
+    <w:p>
+      <w:pPr>
+        <w:numPr>
+          <w:ilvl w:val="0"/>
+          <w:numId w:val="8"/>
+        </w:numPr>
+        <w:ind w:left="283"/>
+        <w:pBdr>
+          <w:top w:val="nil" w:sz="0" w:space="0" w:color="000000" tmln="20, 20, 20, 0, 0"/>
+          <w:left w:val="nil" w:sz="0" w:space="0" w:color="000000" tmln="20, 20, 20, 0, 0"/>
+          <w:bottom w:val="nil" w:sz="0" w:space="0" w:color="000000" tmln="20, 20, 20, 0, 0"/>
+          <w:right w:val="nil" w:sz="0" w:space="0" w:color="000000" tmln="20, 20, 20, 0, 0"/>
+          <w:between w:val="nil" w:sz="0" w:space="0" w:color="000000" tmln="20, 20, 20, 0, 0"/>
+        </w:pBdr>
+        <w:shd w:val="none"/>
+      </w:pPr>
+      <w:r>
+        <w:t>Using deserialization</w:t>
+      </w:r>
+    </w:p>
+    <w:p>
+      <w:pPr>
+        <w:numPr>
+          <w:ilvl w:val="0"/>
+          <w:numId w:val="9"/>
+        </w:numPr>
+        <w:ind w:left="283"/>
+        <w:pBdr>
+          <w:top w:val="nil" w:sz="0" w:space="0" w:color="000000" tmln="20, 20, 20, 0, 0"/>
+          <w:left w:val="nil" w:sz="0" w:space="0" w:color="000000" tmln="20, 20, 20, 0, 0"/>
+          <w:bottom w:val="nil" w:sz="0" w:space="0" w:color="000000" tmln="20, 20, 20, 0, 0"/>
+          <w:right w:val="nil" w:sz="0" w:space="0" w:color="000000" tmln="20, 20, 20, 0, 0"/>
+          <w:between w:val="nil" w:sz="0" w:space="0" w:color="000000" tmln="20, 20, 20, 0, 0"/>
+        </w:pBdr>
+        <w:shd w:val="none"/>
+      </w:pPr>
+      <w:r>
+        <w:t>Using the newInstance()</w:t>
+      </w:r>
+    </w:p>
+    <w:p>
+      <w:pPr>
+        <w:pBdr>
+          <w:top w:val="nil" w:sz="0" w:space="0" w:color="000000" tmln="20, 20, 20, 0, 0"/>
+          <w:left w:val="nil" w:sz="0" w:space="0" w:color="000000" tmln="20, 20, 20, 0, 0"/>
+          <w:bottom w:val="nil" w:sz="0" w:space="0" w:color="000000" tmln="20, 20, 20, 0, 0"/>
+          <w:right w:val="nil" w:sz="0" w:space="0" w:color="000000" tmln="20, 20, 20, 0, 0"/>
+          <w:between w:val="nil" w:sz="0" w:space="0" w:color="000000" tmln="20, 20, 20, 0, 0"/>
+        </w:pBdr>
+        <w:shd w:val="none"/>
+        <w:rPr>
+          <w:rFonts w:ascii="Courier New" w:hAnsi="Courier New"/>
+        </w:rPr>
+      </w:pPr>
+      <w:r>
+        <w:rPr>
+          <w:rFonts w:ascii="Courier New" w:hAnsi="Courier New"/>
+        </w:rPr>
+      </w:r>
+    </w:p>
+    <w:p>
+      <w:pPr>
+        <w:pBdr>
+          <w:top w:val="nil" w:sz="0" w:space="0" w:color="000000" tmln="20, 20, 20, 0, 0"/>
+          <w:left w:val="nil" w:sz="0" w:space="0" w:color="000000" tmln="20, 20, 20, 0, 0"/>
+          <w:bottom w:val="nil" w:sz="0" w:space="0" w:color="000000" tmln="20, 20, 20, 0, 0"/>
+          <w:right w:val="nil" w:sz="0" w:space="0" w:color="000000" tmln="20, 20, 20, 0, 0"/>
+          <w:between w:val="nil" w:sz="0" w:space="0" w:color="000000" tmln="20, 20, 20, 0, 0"/>
+        </w:pBdr>
+        <w:shd w:val="none"/>
+      </w:pPr>
+      <w:r>
+        <w:t>Constructor is a special method that is used to initialize objects.</w:t>
+      </w:r>
+    </w:p>
+    <w:p>
+      <w:pPr>
+        <w:pBdr>
+          <w:top w:val="nil" w:sz="0" w:space="0" w:color="000000" tmln="20, 20, 20, 0, 0"/>
+          <w:left w:val="nil" w:sz="0" w:space="0" w:color="000000" tmln="20, 20, 20, 0, 0"/>
+          <w:bottom w:val="nil" w:sz="0" w:space="0" w:color="000000" tmln="20, 20, 20, 0, 0"/>
+          <w:right w:val="nil" w:sz="0" w:space="0" w:color="000000" tmln="20, 20, 20, 0, 0"/>
+          <w:between w:val="nil" w:sz="0" w:space="0" w:color="000000" tmln="20, 20, 20, 0, 0"/>
+        </w:pBdr>
+        <w:shd w:val="none"/>
+        <w:rPr>
+          <w:rFonts w:ascii="Courier New" w:hAnsi="Courier New"/>
+        </w:rPr>
+      </w:pPr>
+      <w:r>
+        <w:rPr>
+          <w:rFonts w:ascii="Courier New" w:hAnsi="Courier New"/>
+        </w:rPr>
+      </w:r>
+    </w:p>
+    <w:p>
+      <w:pPr>
+        <w:pBdr>
+          <w:top w:val="nil" w:sz="0" w:space="0" w:color="000000" tmln="20, 20, 20, 0, 0"/>
+          <w:left w:val="nil" w:sz="0" w:space="0" w:color="000000" tmln="20, 20, 20, 0, 0"/>
+          <w:bottom w:val="nil" w:sz="0" w:space="0" w:color="000000" tmln="20, 20, 20, 0, 0"/>
+          <w:right w:val="nil" w:sz="0" w:space="0" w:color="000000" tmln="20, 20, 20, 0, 0"/>
+          <w:between w:val="nil" w:sz="0" w:space="0" w:color="000000" tmln="20, 20, 20, 0, 0"/>
+        </w:pBdr>
+        <w:shd w:val="none"/>
+      </w:pPr>
+      <w:r>
+        <w:t>private constructor is used if you don’t want any other class to instantiate the object to avoid subclassing.</w:t>
+      </w:r>
+    </w:p>
+    <w:p>
+      <w:pPr>
+        <w:pBdr>
+          <w:top w:val="nil" w:sz="0" w:space="0" w:color="000000" tmln="20, 20, 20, 0, 0"/>
+          <w:left w:val="nil" w:sz="0" w:space="0" w:color="000000" tmln="20, 20, 20, 0, 0"/>
+          <w:bottom w:val="nil" w:sz="0" w:space="0" w:color="000000" tmln="20, 20, 20, 0, 0"/>
+          <w:right w:val="nil" w:sz="0" w:space="0" w:color="000000" tmln="20, 20, 20, 0, 0"/>
+          <w:between w:val="nil" w:sz="0" w:space="0" w:color="000000" tmln="20, 20, 20, 0, 0"/>
+        </w:pBdr>
+        <w:shd w:val="none"/>
+        <w:rPr>
+          <w:rFonts w:ascii="Courier New" w:hAnsi="Courier New"/>
+        </w:rPr>
+      </w:pPr>
+      <w:r>
+        <w:rPr>
+          <w:rFonts w:ascii="Courier New" w:hAnsi="Courier New"/>
+        </w:rPr>
+      </w:r>
+    </w:p>
+    <w:p>
+      <w:pPr>
+        <w:pBdr>
+          <w:top w:val="nil" w:sz="0" w:space="0" w:color="000000" tmln="20, 20, 20, 0, 0"/>
+          <w:left w:val="nil" w:sz="0" w:space="0" w:color="000000" tmln="20, 20, 20, 0, 0"/>
+          <w:bottom w:val="nil" w:sz="0" w:space="0" w:color="000000" tmln="20, 20, 20, 0, 0"/>
+          <w:right w:val="nil" w:sz="0" w:space="0" w:color="000000" tmln="20, 20, 20, 0, 0"/>
+          <w:between w:val="nil" w:sz="0" w:space="0" w:color="000000" tmln="20, 20, 20, 0, 0"/>
+        </w:pBdr>
+        <w:shd w:val="none"/>
+      </w:pPr>
+      <w:r>
+        <w:t>interface in Java is a collection of static final variables and abstract methods that define the contract or agreement for a set of linked classes.</w:t>
+      </w:r>
+    </w:p>
+    <w:p>
+      <w:pPr>
+        <w:pBdr>
+          <w:top w:val="nil" w:sz="0" w:space="0" w:color="000000" tmln="20, 20, 20, 0, 0"/>
+          <w:left w:val="nil" w:sz="0" w:space="0" w:color="000000" tmln="20, 20, 20, 0, 0"/>
+          <w:bottom w:val="nil" w:sz="0" w:space="0" w:color="000000" tmln="20, 20, 20, 0, 0"/>
+          <w:right w:val="nil" w:sz="0" w:space="0" w:color="000000" tmln="20, 20, 20, 0, 0"/>
+          <w:between w:val="nil" w:sz="0" w:space="0" w:color="000000" tmln="20, 20, 20, 0, 0"/>
+        </w:pBdr>
+        <w:shd w:val="none"/>
+        <w:rPr>
+          <w:rFonts w:ascii="Courier New" w:hAnsi="Courier New"/>
+        </w:rPr>
+      </w:pPr>
+      <w:r>
+        <w:rPr>
+          <w:rFonts w:ascii="Courier New" w:hAnsi="Courier New"/>
+        </w:rPr>
+      </w:r>
+    </w:p>
+    <w:p>
+      <w:pPr>
+        <w:pBdr>
+          <w:top w:val="nil" w:sz="0" w:space="0" w:color="000000" tmln="20, 20, 20, 0, 0"/>
+          <w:left w:val="nil" w:sz="0" w:space="0" w:color="000000" tmln="20, 20, 20, 0, 0"/>
+          <w:bottom w:val="nil" w:sz="0" w:space="0" w:color="000000" tmln="20, 20, 20, 0, 0"/>
+          <w:right w:val="nil" w:sz="0" w:space="0" w:color="000000" tmln="20, 20, 20, 0, 0"/>
+          <w:between w:val="nil" w:sz="0" w:space="0" w:color="000000" tmln="20, 20, 20, 0, 0"/>
+        </w:pBdr>
+        <w:shd w:val="none"/>
+      </w:pPr>
+      <w:r>
+        <w:t>Interface in Java programming language is defined as an abstract type used to specify the behavior of a class. An interface in Java is a blueprint of a behavior.</w:t>
+      </w:r>
+    </w:p>
+    <w:p>
+      <w:pPr>
+        <w:pBdr>
+          <w:top w:val="nil" w:sz="0" w:space="0" w:color="000000" tmln="20, 20, 20, 0, 0"/>
+          <w:left w:val="nil" w:sz="0" w:space="0" w:color="000000" tmln="20, 20, 20, 0, 0"/>
+          <w:bottom w:val="nil" w:sz="0" w:space="0" w:color="000000" tmln="20, 20, 20, 0, 0"/>
+          <w:right w:val="nil" w:sz="0" w:space="0" w:color="000000" tmln="20, 20, 20, 0, 0"/>
+          <w:between w:val="nil" w:sz="0" w:space="0" w:color="000000" tmln="20, 20, 20, 0, 0"/>
+        </w:pBdr>
+        <w:shd w:val="none"/>
+        <w:rPr>
+          <w:rFonts w:ascii="Courier New" w:hAnsi="Courier New"/>
+        </w:rPr>
+      </w:pPr>
+      <w:r>
+        <w:rPr>
+          <w:rFonts w:ascii="Courier New" w:hAnsi="Courier New"/>
+        </w:rPr>
+      </w:r>
+    </w:p>
+    <w:p>
+      <w:pPr>
+        <w:pBdr>
+          <w:top w:val="nil" w:sz="0" w:space="0" w:color="000000" tmln="20, 20, 20, 0, 0"/>
+          <w:left w:val="nil" w:sz="0" w:space="0" w:color="000000" tmln="20, 20, 20, 0, 0"/>
+          <w:bottom w:val="nil" w:sz="0" w:space="0" w:color="000000" tmln="20, 20, 20, 0, 0"/>
+          <w:right w:val="nil" w:sz="0" w:space="0" w:color="000000" tmln="20, 20, 20, 0, 0"/>
+          <w:between w:val="nil" w:sz="0" w:space="0" w:color="000000" tmln="20, 20, 20, 0, 0"/>
+        </w:pBdr>
+        <w:shd w:val="none"/>
+        <w:rPr>
+          <w:rFonts w:ascii="Courier New" w:hAnsi="Courier New"/>
+        </w:rPr>
+      </w:pPr>
+      <w:r>
+        <w:rPr>
+          <w:noProof/>
+        </w:rPr>
+        <w:drawing>
+          <wp:inline distT="114300" distB="114300" distL="114300" distR="114300">
+            <wp:extent cx="5778500" cy="6038850"/>
+            <wp:effectExtent l="0" t="0" r="0" b="0"/>
+            <wp:docPr id="10" name="Picture10"/>
+            <wp:cNvGraphicFramePr>
+              <a:graphicFrameLocks xmlns:a="http://schemas.openxmlformats.org/drawingml/2006/main" noChangeAspect="1"/>
+            </wp:cNvGraphicFramePr>
+            <a:graphic xmlns:a="http://schemas.openxmlformats.org/drawingml/2006/main">
+              <a:graphicData uri="http://schemas.openxmlformats.org/drawingml/2006/picture">
+                <pic:pic xmlns:pic="http://schemas.openxmlformats.org/drawingml/2006/picture">
+                  <pic:nvPicPr>
+                    <pic:cNvPr id="10" name="Picture10"/>
+                    <pic:cNvPicPr>
+                      <a:picLocks noChangeAspect="1"/>
+                      <a:extLst>
+                        <a:ext uri="smNativeData">
+                          <sm:smNativeData xmlns:sm="smNativeData" val="SMDATA_16_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"/>
+                        </a:ext>
+                      </a:extLst>
+                    </pic:cNvPicPr>
+                  </pic:nvPicPr>
+                  <pic:blipFill>
+                    <a:blip r:embed="rId27"/>
+                    <a:stretch>
+                      <a:fillRect/>
+                    </a:stretch>
+                  </pic:blipFill>
+                  <pic:spPr>
+                    <a:xfrm>
+                      <a:off x="0" y="0"/>
+                      <a:ext cx="5778500" cy="6038850"/>
+                    </a:xfrm>
+                    <a:prstGeom prst="rect">
+                      <a:avLst/>
+                    </a:prstGeom>
+                    <a:noFill/>
+                    <a:ln w="12700">
+                      <a:noFill/>
+                    </a:ln>
+                  </pic:spPr>
+                </pic:pic>
+              </a:graphicData>
+            </a:graphic>
+          </wp:inline>
+        </w:drawing>
+      </w:r>
+      <w:r>
+        <w:rPr>
+          <w:rFonts w:ascii="Courier New" w:hAnsi="Courier New"/>
+        </w:rPr>
+      </w:r>
+    </w:p>
+    <w:p>
+      <w:pPr>
+        <w:pBdr>
+          <w:top w:val="nil" w:sz="0" w:space="0" w:color="000000" tmln="20, 20, 20, 0, 0"/>
+          <w:left w:val="nil" w:sz="0" w:space="0" w:color="000000" tmln="20, 20, 20, 0, 0"/>
+          <w:bottom w:val="nil" w:sz="0" w:space="0" w:color="000000" tmln="20, 20, 20, 0, 0"/>
+          <w:right w:val="nil" w:sz="0" w:space="0" w:color="000000" tmln="20, 20, 20, 0, 0"/>
+          <w:between w:val="nil" w:sz="0" w:space="0" w:color="000000" tmln="20, 20, 20, 0, 0"/>
+        </w:pBdr>
+        <w:shd w:val="none"/>
+        <w:rPr>
+          <w:rFonts w:ascii="Courier New" w:hAnsi="Courier New"/>
+        </w:rPr>
+      </w:pPr>
+      <w:r>
+        <w:rPr>
+          <w:rFonts w:ascii="Courier New" w:hAnsi="Courier New"/>
+        </w:rPr>
+      </w:r>
+    </w:p>
+    <w:p>
+      <w:pPr>
+        <w:pBdr>
+          <w:top w:val="nil" w:sz="0" w:space="0" w:color="000000" tmln="20, 20, 20, 0, 0"/>
+          <w:left w:val="nil" w:sz="0" w:space="0" w:color="000000" tmln="20, 20, 20, 0, 0"/>
+          <w:bottom w:val="nil" w:sz="0" w:space="0" w:color="000000" tmln="20, 20, 20, 0, 0"/>
+          <w:right w:val="nil" w:sz="0" w:space="0" w:color="000000" tmln="20, 20, 20, 0, 0"/>
+          <w:between w:val="nil" w:sz="0" w:space="0" w:color="000000" tmln="20, 20, 20, 0, 0"/>
+        </w:pBdr>
+        <w:shd w:val="none"/>
+        <w:rPr>
+          <w:rFonts w:ascii="Courier New" w:hAnsi="Courier New"/>
+        </w:rPr>
+      </w:pPr>
+      <w:r>
+        <w:rPr>
+          <w:noProof/>
+        </w:rPr>
+        <w:drawing>
+          <wp:inline distT="114300" distB="114300" distL="114300" distR="114300">
+            <wp:extent cx="1905000" cy="1187450"/>
+            <wp:effectExtent l="0" t="0" r="0" b="0"/>
+            <wp:docPr id="11" name="Picture11"/>
+            <wp:cNvGraphicFramePr>
+              <a:graphicFrameLocks xmlns:a="http://schemas.openxmlformats.org/drawingml/2006/main" noChangeAspect="1"/>
+            </wp:cNvGraphicFramePr>
+            <a:graphic xmlns:a="http://schemas.openxmlformats.org/drawingml/2006/main">
+              <a:graphicData uri="http://schemas.openxmlformats.org/drawingml/2006/picture">
+                <pic:pic xmlns:pic="http://schemas.openxmlformats.org/drawingml/2006/picture">
+                  <pic:nvPicPr>
+                    <pic:cNvPr id="11" name="Picture11"/>
+                    <pic:cNvPicPr>
+                      <a:picLocks noChangeAspect="1"/>
+                      <a:extLst>
+                        <a:ext uri="smNativeData">
+                          <sm:smNativeData xmlns:sm="smNativeData" val="SMDATA_16_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"/>
+                        </a:ext>
+                      </a:extLst>
+                    </pic:cNvPicPr>
+                  </pic:nvPicPr>
+                  <pic:blipFill>
+                    <a:blip r:embed="rId28"/>
+                    <a:stretch>
+                      <a:fillRect/>
+                    </a:stretch>
+                  </pic:blipFill>
+                  <pic:spPr>
+                    <a:xfrm>
+                      <a:off x="0" y="0"/>
+                      <a:ext cx="1905000" cy="1187450"/>
+                    </a:xfrm>
+                    <a:prstGeom prst="rect">
+                      <a:avLst/>
+                    </a:prstGeom>
+                    <a:noFill/>
+                    <a:ln w="12700">
+                      <a:noFill/>
+                    </a:ln>
+                  </pic:spPr>
+                </pic:pic>
+              </a:graphicData>
+            </a:graphic>
+          </wp:inline>
+        </w:drawing>
+      </w:r>
+      <w:r>
+        <w:rPr>
+          <w:rFonts w:ascii="Courier New" w:hAnsi="Courier New"/>
+        </w:rPr>
+      </w:r>
+    </w:p>
+    <w:p>
+      <w:pPr>
+        <w:pBdr>
+          <w:top w:val="nil" w:sz="0" w:space="0" w:color="000000" tmln="20, 20, 20, 0, 0"/>
+          <w:left w:val="nil" w:sz="0" w:space="0" w:color="000000" tmln="20, 20, 20, 0, 0"/>
+          <w:bottom w:val="nil" w:sz="0" w:space="0" w:color="000000" tmln="20, 20, 20, 0, 0"/>
+          <w:right w:val="nil" w:sz="0" w:space="0" w:color="000000" tmln="20, 20, 20, 0, 0"/>
+          <w:between w:val="nil" w:sz="0" w:space="0" w:color="000000" tmln="20, 20, 20, 0, 0"/>
+        </w:pBdr>
+        <w:shd w:val="none"/>
+        <w:rPr>
+          <w:rFonts w:ascii="Courier New" w:hAnsi="Courier New"/>
+        </w:rPr>
+      </w:pPr>
+      <w:r>
+        <w:rPr>
+          <w:rFonts w:ascii="Courier New" w:hAnsi="Courier New"/>
+        </w:rPr>
+      </w:r>
+    </w:p>
+    <w:p>
+      <w:pPr>
+        <w:pBdr>
+          <w:top w:val="nil" w:sz="0" w:space="0" w:color="000000" tmln="20, 20, 20, 0, 0"/>
+          <w:left w:val="nil" w:sz="0" w:space="0" w:color="000000" tmln="20, 20, 20, 0, 0"/>
+          <w:bottom w:val="nil" w:sz="0" w:space="0" w:color="000000" tmln="20, 20, 20, 0, 0"/>
+          <w:right w:val="nil" w:sz="0" w:space="0" w:color="000000" tmln="20, 20, 20, 0, 0"/>
+          <w:between w:val="nil" w:sz="0" w:space="0" w:color="000000" tmln="20, 20, 20, 0, 0"/>
+        </w:pBdr>
+        <w:shd w:val="none"/>
+      </w:pPr>
+      <w:r>
+        <w:t>The advantages of Encapsulation in Java are mentioned below:</w:t>
+      </w:r>
+    </w:p>
+    <w:p>
+      <w:pPr>
+        <w:numPr>
+          <w:ilvl w:val="0"/>
+          <w:numId w:val="1"/>
+        </w:numPr>
+        <w:ind w:left="283"/>
+        <w:pBdr>
+          <w:top w:val="nil" w:sz="0" w:space="0" w:color="000000" tmln="20, 20, 20, 0, 0"/>
+          <w:left w:val="nil" w:sz="0" w:space="0" w:color="000000" tmln="20, 20, 20, 0, 0"/>
+          <w:bottom w:val="nil" w:sz="0" w:space="0" w:color="000000" tmln="20, 20, 20, 0, 0"/>
+          <w:right w:val="nil" w:sz="0" w:space="0" w:color="000000" tmln="20, 20, 20, 0, 0"/>
+          <w:between w:val="nil" w:sz="0" w:space="0" w:color="000000" tmln="20, 20, 20, 0, 0"/>
+        </w:pBdr>
+        <w:shd w:val="none"/>
+      </w:pPr>
+      <w:r>
+        <w:t>Data Hiding:  it is a way of restricting the access of our data members by hiding the implementation details. Encapsulation also provides a way for data hiding. The user will have no idea about the inner implementation of the class. </w:t>
+      </w:r>
+    </w:p>
+    <w:p>
+      <w:pPr>
+        <w:numPr>
+          <w:ilvl w:val="0"/>
+          <w:numId w:val="2"/>
+        </w:numPr>
+        <w:ind w:left="283"/>
+        <w:pBdr>
+          <w:top w:val="nil" w:sz="0" w:space="0" w:color="000000" tmln="20, 20, 20, 0, 0"/>
+          <w:left w:val="nil" w:sz="0" w:space="0" w:color="000000" tmln="20, 20, 20, 0, 0"/>
+          <w:bottom w:val="nil" w:sz="0" w:space="0" w:color="000000" tmln="20, 20, 20, 0, 0"/>
+          <w:right w:val="nil" w:sz="0" w:space="0" w:color="000000" tmln="20, 20, 20, 0, 0"/>
+          <w:between w:val="nil" w:sz="0" w:space="0" w:color="000000" tmln="20, 20, 20, 0, 0"/>
+        </w:pBdr>
+        <w:shd w:val="none"/>
+      </w:pPr>
+      <w:r>
+        <w:t>Increased Flexibility: We can make the variables of the class read-only or write-only depending on our requirements. </w:t>
+      </w:r>
+    </w:p>
+    <w:p>
+      <w:pPr>
+        <w:numPr>
+          <w:ilvl w:val="0"/>
+          <w:numId w:val="6"/>
+        </w:numPr>
+        <w:ind w:left="283"/>
+        <w:pBdr>
+          <w:top w:val="nil" w:sz="0" w:space="0" w:color="000000" tmln="20, 20, 20, 0, 0"/>
+          <w:left w:val="nil" w:sz="0" w:space="0" w:color="000000" tmln="20, 20, 20, 0, 0"/>
+          <w:bottom w:val="nil" w:sz="0" w:space="0" w:color="000000" tmln="20, 20, 20, 0, 0"/>
+          <w:right w:val="nil" w:sz="0" w:space="0" w:color="000000" tmln="20, 20, 20, 0, 0"/>
+          <w:between w:val="nil" w:sz="0" w:space="0" w:color="000000" tmln="20, 20, 20, 0, 0"/>
+        </w:pBdr>
+        <w:shd w:val="none"/>
+      </w:pPr>
+      <w:r>
+        <w:t>Reusability: Encapsulation also improves the re-usability and is easy to change with new requirements.</w:t>
+      </w:r>
+    </w:p>
+    <w:p>
+      <w:pPr>
+        <w:numPr>
+          <w:ilvl w:val="0"/>
+          <w:numId w:val="8"/>
+        </w:numPr>
+        <w:ind w:left="283"/>
+        <w:pBdr>
+          <w:top w:val="nil" w:sz="0" w:space="0" w:color="000000" tmln="20, 20, 20, 0, 0"/>
+          <w:left w:val="nil" w:sz="0" w:space="0" w:color="000000" tmln="20, 20, 20, 0, 0"/>
+          <w:bottom w:val="nil" w:sz="0" w:space="0" w:color="000000" tmln="20, 20, 20, 0, 0"/>
+          <w:right w:val="nil" w:sz="0" w:space="0" w:color="000000" tmln="20, 20, 20, 0, 0"/>
+          <w:between w:val="nil" w:sz="0" w:space="0" w:color="000000" tmln="20, 20, 20, 0, 0"/>
+        </w:pBdr>
+        <w:shd w:val="none"/>
+      </w:pPr>
+      <w:r>
+        <w:t>Testing code is easy: Code is made easy to test for unit testing.</w:t>
+      </w:r>
+    </w:p>
+    <w:p>
+      <w:pPr>
+        <w:pBdr>
+          <w:top w:val="nil" w:sz="0" w:space="0" w:color="000000" tmln="20, 20, 20, 0, 0"/>
+          <w:left w:val="nil" w:sz="0" w:space="0" w:color="000000" tmln="20, 20, 20, 0, 0"/>
+          <w:bottom w:val="nil" w:sz="0" w:space="0" w:color="000000" tmln="20, 20, 20, 0, 0"/>
+          <w:right w:val="nil" w:sz="0" w:space="0" w:color="000000" tmln="20, 20, 20, 0, 0"/>
+          <w:between w:val="nil" w:sz="0" w:space="0" w:color="000000" tmln="20, 20, 20, 0, 0"/>
+        </w:pBdr>
+        <w:shd w:val="none"/>
+        <w:rPr>
+          <w:rFonts w:ascii="Courier New" w:hAnsi="Courier New"/>
+        </w:rPr>
+      </w:pPr>
+      <w:r>
+        <w:rPr>
+          <w:rFonts w:ascii="Courier New" w:hAnsi="Courier New"/>
+        </w:rPr>
+      </w:r>
+    </w:p>
+    <w:p>
+      <w:pPr>
+        <w:pBdr>
+          <w:top w:val="nil" w:sz="0" w:space="0" w:color="000000" tmln="20, 20, 20, 0, 0"/>
+          <w:left w:val="nil" w:sz="0" w:space="0" w:color="000000" tmln="20, 20, 20, 0, 0"/>
+          <w:bottom w:val="nil" w:sz="0" w:space="0" w:color="000000" tmln="20, 20, 20, 0, 0"/>
+          <w:right w:val="nil" w:sz="0" w:space="0" w:color="000000" tmln="20, 20, 20, 0, 0"/>
+          <w:between w:val="nil" w:sz="0" w:space="0" w:color="000000" tmln="20, 20, 20, 0, 0"/>
+        </w:pBdr>
+        <w:shd w:val="none"/>
+      </w:pPr>
+      <w:r>
+        <w:t>main advantage of Encapsulation in Java is its ability to protect the internal state of an object from external modification or access.</w:t>
+      </w:r>
+    </w:p>
+    <w:p>
+      <w:pPr>
+        <w:pBdr>
+          <w:top w:val="nil" w:sz="0" w:space="0" w:color="000000" tmln="20, 20, 20, 0, 0"/>
+          <w:left w:val="nil" w:sz="0" w:space="0" w:color="000000" tmln="20, 20, 20, 0, 0"/>
+          <w:bottom w:val="nil" w:sz="0" w:space="0" w:color="000000" tmln="20, 20, 20, 0, 0"/>
+          <w:right w:val="nil" w:sz="0" w:space="0" w:color="000000" tmln="20, 20, 20, 0, 0"/>
+          <w:between w:val="nil" w:sz="0" w:space="0" w:color="000000" tmln="20, 20, 20, 0, 0"/>
+        </w:pBdr>
+        <w:shd w:val="none"/>
+        <w:rPr>
+          <w:rFonts w:ascii="Courier New" w:hAnsi="Courier New"/>
+        </w:rPr>
+      </w:pPr>
+      <w:r>
+        <w:rPr>
+          <w:rFonts w:ascii="Courier New" w:hAnsi="Courier New"/>
+        </w:rPr>
+      </w:r>
+    </w:p>
+    <w:p>
+      <w:pPr>
+        <w:pBdr>
+          <w:top w:val="nil" w:sz="0" w:space="0" w:color="000000" tmln="20, 20, 20, 0, 0"/>
+          <w:left w:val="nil" w:sz="0" w:space="0" w:color="000000" tmln="20, 20, 20, 0, 0"/>
+          <w:bottom w:val="nil" w:sz="0" w:space="0" w:color="000000" tmln="20, 20, 20, 0, 0"/>
+          <w:right w:val="nil" w:sz="0" w:space="0" w:color="000000" tmln="20, 20, 20, 0, 0"/>
+          <w:between w:val="nil" w:sz="0" w:space="0" w:color="000000" tmln="20, 20, 20, 0, 0"/>
+        </w:pBdr>
+        <w:shd w:val="none"/>
+      </w:pPr>
+      <w:r>
+        <w:t>Aggregation is a term related to the relationship between two classes best described as a “has-a” relationship.</w:t>
+      </w:r>
+    </w:p>
+    <w:p>
+      <w:pPr>
+        <w:pBdr>
+          <w:top w:val="nil" w:sz="0" w:space="0" w:color="000000" tmln="20, 20, 20, 0, 0"/>
+          <w:left w:val="nil" w:sz="0" w:space="0" w:color="000000" tmln="20, 20, 20, 0, 0"/>
+          <w:bottom w:val="nil" w:sz="0" w:space="0" w:color="000000" tmln="20, 20, 20, 0, 0"/>
+          <w:right w:val="nil" w:sz="0" w:space="0" w:color="000000" tmln="20, 20, 20, 0, 0"/>
+          <w:between w:val="nil" w:sz="0" w:space="0" w:color="000000" tmln="20, 20, 20, 0, 0"/>
+        </w:pBdr>
+        <w:shd w:val="none"/>
+        <w:rPr>
+          <w:rFonts w:ascii="Courier New" w:hAnsi="Courier New"/>
+        </w:rPr>
+      </w:pPr>
+      <w:r>
+        <w:rPr>
+          <w:rFonts w:ascii="Courier New" w:hAnsi="Courier New"/>
+        </w:rPr>
+      </w:r>
+    </w:p>
+    <w:p>
+      <w:pPr>
+        <w:pBdr>
+          <w:top w:val="nil" w:sz="0" w:space="0" w:color="000000" tmln="20, 20, 20, 0, 0"/>
+          <w:left w:val="nil" w:sz="0" w:space="0" w:color="000000" tmln="20, 20, 20, 0, 0"/>
+          <w:bottom w:val="nil" w:sz="0" w:space="0" w:color="000000" tmln="20, 20, 20, 0, 0"/>
+          <w:right w:val="nil" w:sz="0" w:space="0" w:color="000000" tmln="20, 20, 20, 0, 0"/>
+          <w:between w:val="nil" w:sz="0" w:space="0" w:color="000000" tmln="20, 20, 20, 0, 0"/>
+        </w:pBdr>
+        <w:shd w:val="none"/>
+      </w:pPr>
+      <w:r>
+        <w:t>‘IS-A’ is a type of relationship in OOPs Java where one class inherits another class.</w:t>
+      </w:r>
+    </w:p>
+    <w:p>
+      <w:pPr>
+        <w:pBdr>
+          <w:top w:val="nil" w:sz="0" w:space="0" w:color="000000" tmln="20, 20, 20, 0, 0"/>
+          <w:left w:val="nil" w:sz="0" w:space="0" w:color="000000" tmln="20, 20, 20, 0, 0"/>
+          <w:bottom w:val="nil" w:sz="0" w:space="0" w:color="000000" tmln="20, 20, 20, 0, 0"/>
+          <w:right w:val="nil" w:sz="0" w:space="0" w:color="000000" tmln="20, 20, 20, 0, 0"/>
+          <w:between w:val="nil" w:sz="0" w:space="0" w:color="000000" tmln="20, 20, 20, 0, 0"/>
+        </w:pBdr>
+        <w:shd w:val="none"/>
+        <w:rPr>
+          <w:rFonts w:ascii="Courier New" w:hAnsi="Courier New"/>
+        </w:rPr>
+      </w:pPr>
+      <w:r>
+        <w:rPr>
+          <w:rFonts w:ascii="Courier New" w:hAnsi="Courier New"/>
+        </w:rPr>
+      </w:r>
+    </w:p>
+    <w:p>
+      <w:pPr>
+        <w:pBdr>
+          <w:top w:val="nil" w:sz="0" w:space="0" w:color="000000" tmln="20, 20, 20, 0, 0"/>
+          <w:left w:val="nil" w:sz="0" w:space="0" w:color="000000" tmln="20, 20, 20, 0, 0"/>
+          <w:bottom w:val="nil" w:sz="0" w:space="0" w:color="000000" tmln="20, 20, 20, 0, 0"/>
+          <w:right w:val="nil" w:sz="0" w:space="0" w:color="000000" tmln="20, 20, 20, 0, 0"/>
+          <w:between w:val="nil" w:sz="0" w:space="0" w:color="000000" tmln="20, 20, 20, 0, 0"/>
+        </w:pBdr>
+        <w:shd w:val="none"/>
+      </w:pPr>
+      <w:r>
+        <w:t>When an object that belongs to a subclass acquires all the properties and behavior of a parent object that is from the superclass, it is known as inheritance.</w:t>
+      </w:r>
+    </w:p>
+    <w:p>
+      <w:pPr>
+        <w:pBdr>
+          <w:top w:val="nil" w:sz="0" w:space="0" w:color="000000" tmln="20, 20, 20, 0, 0"/>
+          <w:left w:val="nil" w:sz="0" w:space="0" w:color="000000" tmln="20, 20, 20, 0, 0"/>
+          <w:bottom w:val="nil" w:sz="0" w:space="0" w:color="000000" tmln="20, 20, 20, 0, 0"/>
+          <w:right w:val="nil" w:sz="0" w:space="0" w:color="000000" tmln="20, 20, 20, 0, 0"/>
+          <w:between w:val="nil" w:sz="0" w:space="0" w:color="000000" tmln="20, 20, 20, 0, 0"/>
+        </w:pBdr>
+        <w:shd w:val="none"/>
+        <w:rPr>
+          <w:rFonts w:ascii="Courier New" w:hAnsi="Courier New"/>
+        </w:rPr>
+      </w:pPr>
+      <w:r>
+        <w:rPr>
+          <w:rFonts w:ascii="Courier New" w:hAnsi="Courier New"/>
+        </w:rPr>
+      </w:r>
+    </w:p>
+    <w:p>
+      <w:pPr>
+        <w:pBdr>
+          <w:top w:val="nil" w:sz="0" w:space="0" w:color="000000" tmln="20, 20, 20, 0, 0"/>
+          <w:left w:val="nil" w:sz="0" w:space="0" w:color="000000" tmln="20, 20, 20, 0, 0"/>
+          <w:bottom w:val="nil" w:sz="0" w:space="0" w:color="000000" tmln="20, 20, 20, 0, 0"/>
+          <w:right w:val="nil" w:sz="0" w:space="0" w:color="000000" tmln="20, 20, 20, 0, 0"/>
+          <w:between w:val="nil" w:sz="0" w:space="0" w:color="000000" tmln="20, 20, 20, 0, 0"/>
+        </w:pBdr>
+        <w:shd w:val="none"/>
+      </w:pPr>
+      <w:r>
+        <w:t xml:space="preserve">Composition is a restricted form of Aggregation in which two entities are highly dependent on each other. It represents </w:t>
+      </w:r>
+      <w:r>
+        <w:rPr>
+          <w:b/>
+        </w:rPr>
+        <w:t>part-of</w:t>
+      </w:r>
+      <w:r>
+        <w:t xml:space="preserve"> the relationship.</w:t>
+      </w:r>
+    </w:p>
+    <w:p>
+      <w:pPr>
+        <w:pBdr>
+          <w:top w:val="nil" w:sz="0" w:space="0" w:color="000000" tmln="20, 20, 20, 0, 0"/>
+          <w:left w:val="nil" w:sz="0" w:space="0" w:color="000000" tmln="20, 20, 20, 0, 0"/>
+          <w:bottom w:val="nil" w:sz="0" w:space="0" w:color="000000" tmln="20, 20, 20, 0, 0"/>
+          <w:right w:val="nil" w:sz="0" w:space="0" w:color="000000" tmln="20, 20, 20, 0, 0"/>
+          <w:between w:val="nil" w:sz="0" w:space="0" w:color="000000" tmln="20, 20, 20, 0, 0"/>
+        </w:pBdr>
+        <w:shd w:val="none"/>
+        <w:rPr>
+          <w:rFonts w:ascii="Courier New" w:hAnsi="Courier New"/>
+        </w:rPr>
+      </w:pPr>
+      <w:r>
+        <w:rPr>
+          <w:rFonts w:ascii="Courier New" w:hAnsi="Courier New"/>
+        </w:rPr>
+      </w:r>
+    </w:p>
+    <w:p>
+      <w:pPr>
+        <w:pBdr>
+          <w:top w:val="nil" w:sz="0" w:space="0" w:color="000000" tmln="20, 20, 20, 0, 0"/>
+          <w:left w:val="nil" w:sz="0" w:space="0" w:color="000000" tmln="20, 20, 20, 0, 0"/>
+          <w:bottom w:val="nil" w:sz="0" w:space="0" w:color="000000" tmln="20, 20, 20, 0, 0"/>
+          <w:right w:val="nil" w:sz="0" w:space="0" w:color="000000" tmln="20, 20, 20, 0, 0"/>
+          <w:between w:val="nil" w:sz="0" w:space="0" w:color="000000" tmln="20, 20, 20, 0, 0"/>
+        </w:pBdr>
+        <w:shd w:val="none"/>
+      </w:pPr>
+      <w:r>
+        <w:t>Polymorphism is defined as the ability to take more than one form It is of two types namely, Compile time polymorphism or method overloading- a function called during compile time.</w:t>
+      </w:r>
+    </w:p>
+    <w:p>
+      <w:pPr>
+        <w:pBdr>
+          <w:top w:val="nil" w:sz="0" w:space="0" w:color="000000" tmln="20, 20, 20, 0, 0"/>
+          <w:left w:val="nil" w:sz="0" w:space="0" w:color="000000" tmln="20, 20, 20, 0, 0"/>
+          <w:bottom w:val="nil" w:sz="0" w:space="0" w:color="000000" tmln="20, 20, 20, 0, 0"/>
+          <w:right w:val="nil" w:sz="0" w:space="0" w:color="000000" tmln="20, 20, 20, 0, 0"/>
+          <w:between w:val="nil" w:sz="0" w:space="0" w:color="000000" tmln="20, 20, 20, 0, 0"/>
+        </w:pBdr>
+        <w:shd w:val="none"/>
+        <w:rPr>
+          <w:rFonts w:ascii="Courier New" w:hAnsi="Courier New"/>
+        </w:rPr>
+      </w:pPr>
+      <w:r>
+        <w:rPr>
+          <w:rFonts w:ascii="Courier New" w:hAnsi="Courier New"/>
+        </w:rPr>
+      </w:r>
+    </w:p>
+    <w:p>
+      <w:pPr>
+        <w:pBdr>
+          <w:top w:val="nil" w:sz="0" w:space="0" w:color="000000" tmln="20, 20, 20, 0, 0"/>
+          <w:left w:val="nil" w:sz="0" w:space="0" w:color="000000" tmln="20, 20, 20, 0, 0"/>
+          <w:bottom w:val="nil" w:sz="0" w:space="0" w:color="000000" tmln="20, 20, 20, 0, 0"/>
+          <w:right w:val="nil" w:sz="0" w:space="0" w:color="000000" tmln="20, 20, 20, 0, 0"/>
+          <w:between w:val="nil" w:sz="0" w:space="0" w:color="000000" tmln="20, 20, 20, 0, 0"/>
+        </w:pBdr>
+        <w:shd w:val="none"/>
+      </w:pPr>
+      <w:r>
+        <w:t>static methods are part of the class rather than the object so we can’t override them.</w:t>
+      </w:r>
+    </w:p>
+    <w:p>
+      <w:pPr>
+        <w:pBdr>
+          <w:top w:val="nil" w:sz="0" w:space="0" w:color="000000" tmln="20, 20, 20, 0, 0"/>
+          <w:left w:val="nil" w:sz="0" w:space="0" w:color="000000" tmln="20, 20, 20, 0, 0"/>
+          <w:bottom w:val="nil" w:sz="0" w:space="0" w:color="000000" tmln="20, 20, 20, 0, 0"/>
+          <w:right w:val="nil" w:sz="0" w:space="0" w:color="000000" tmln="20, 20, 20, 0, 0"/>
+          <w:between w:val="nil" w:sz="0" w:space="0" w:color="000000" tmln="20, 20, 20, 0, 0"/>
+        </w:pBdr>
+        <w:shd w:val="none"/>
+        <w:rPr>
+          <w:rFonts w:ascii="Courier New" w:hAnsi="Courier New"/>
+        </w:rPr>
+      </w:pPr>
+      <w:r>
+        <w:rPr>
+          <w:rFonts w:ascii="Courier New" w:hAnsi="Courier New"/>
+        </w:rPr>
         <w:br w:type="textWrapping"/>
       </w:r>
     </w:p>

</xml_diff>

<commit_message>
Adding Java 200 core questions, part 3
</commit_message>
<xml_diff>
--- a/study/Total Java.docx
+++ b/study/Total Java.docx
@@ -53,7 +53,7 @@
                       <a:picLocks noChangeAspect="1"/>
                       <a:extLst>
                         <a:ext uri="smNativeData">
-                          <sm:smNativeData xmlns:sm="smNativeData" val="SMDATA_16_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"/>
+                          <sm:smNativeData xmlns:sm="smNativeData" val="SMDATA_16_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"/>
                         </a:ext>
                       </a:extLst>
                     </pic:cNvPicPr>
@@ -112,7 +112,7 @@
                       <a:picLocks noChangeAspect="1"/>
                       <a:extLst>
                         <a:ext uri="smNativeData">
-                          <sm:smNativeData xmlns:sm="smNativeData" val="SMDATA_16_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"/>
+                          <sm:smNativeData xmlns:sm="smNativeData" val="SMDATA_16_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"/>
                         </a:ext>
                       </a:extLst>
                     </pic:cNvPicPr>
@@ -171,7 +171,7 @@
                       <a:picLocks noChangeAspect="1"/>
                       <a:extLst>
                         <a:ext uri="smNativeData">
-                          <sm:smNativeData xmlns:sm="smNativeData" val="SMDATA_16_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"/>
+                          <sm:smNativeData xmlns:sm="smNativeData" val="SMDATA_16_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"/>
                         </a:ext>
                       </a:extLst>
                     </pic:cNvPicPr>
@@ -308,7 +308,7 @@
                       <a:picLocks noChangeAspect="1"/>
                       <a:extLst>
                         <a:ext uri="smNativeData">
-                          <sm:smNativeData xmlns:sm="smNativeData" val="SMDATA_16_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"/>
+                          <sm:smNativeData xmlns:sm="smNativeData" val="SMDATA_16_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"/>
                         </a:ext>
                       </a:extLst>
                     </pic:cNvPicPr>
@@ -1013,7 +1013,7 @@
                       <a:picLocks noChangeAspect="1"/>
                       <a:extLst>
                         <a:ext uri="smNativeData">
-                          <sm:smNativeData xmlns:sm="smNativeData" val="SMDATA_16_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"/>
+                          <sm:smNativeData xmlns:sm="smNativeData" val="SMDATA_16_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"/>
                         </a:ext>
                       </a:extLst>
                     </pic:cNvPicPr>
@@ -1235,7 +1235,7 @@
                       <a:picLocks noChangeAspect="1"/>
                       <a:extLst>
                         <a:ext uri="smNativeData">
-                          <sm:smNativeData xmlns:sm="smNativeData" val="SMDATA_16_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"/>
+                          <sm:smNativeData xmlns:sm="smNativeData" val="SMDATA_16_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"/>
                         </a:ext>
                       </a:extLst>
                     </pic:cNvPicPr>
@@ -2337,7 +2337,7 @@
                       <a:picLocks noChangeAspect="1"/>
                       <a:extLst>
                         <a:ext uri="smNativeData">
-                          <sm:smNativeData xmlns:sm="smNativeData" val="SMDATA_16_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"/>
+                          <sm:smNativeData xmlns:sm="smNativeData" val="SMDATA_16_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"/>
                         </a:ext>
                       </a:extLst>
                     </pic:cNvPicPr>
@@ -2414,7 +2414,7 @@
                       <a:picLocks noChangeAspect="1"/>
                       <a:extLst>
                         <a:ext uri="smNativeData">
-                          <sm:smNativeData xmlns:sm="smNativeData" val="SMDATA_16_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"/>
+                          <sm:smNativeData xmlns:sm="smNativeData" val="SMDATA_16_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"/>
                         </a:ext>
                       </a:extLst>
                     </pic:cNvPicPr>
@@ -2491,7 +2491,7 @@
                       <a:picLocks noChangeAspect="1"/>
                       <a:extLst>
                         <a:ext uri="smNativeData">
-                          <sm:smNativeData xmlns:sm="smNativeData" val="SMDATA_16_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"/>
+                          <sm:smNativeData xmlns:sm="smNativeData" val="SMDATA_16_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"/>
                         </a:ext>
                       </a:extLst>
                     </pic:cNvPicPr>
@@ -3275,7 +3275,7 @@
                       <a:picLocks noChangeAspect="1"/>
                       <a:extLst>
                         <a:ext uri="smNativeData">
-                          <sm:smNativeData xmlns:sm="smNativeData" val="SMDATA_16_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"/>
+                          <sm:smNativeData xmlns:sm="smNativeData" val="SMDATA_16_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"/>
                         </a:ext>
                       </a:extLst>
                     </pic:cNvPicPr>
@@ -3366,7 +3366,7 @@
                       <a:picLocks noChangeAspect="1"/>
                       <a:extLst>
                         <a:ext uri="smNativeData">
-                          <sm:smNativeData xmlns:sm="smNativeData" val="SMDATA_16_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"/>
+                          <sm:smNativeData xmlns:sm="smNativeData" val="SMDATA_16_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"/>
                         </a:ext>
                       </a:extLst>
                     </pic:cNvPicPr>
@@ -3770,6 +3770,1246 @@
       <w:r>
         <w:t>static methods are part of the class rather than the object so we can’t override them.</w:t>
       </w:r>
+    </w:p>
+    <w:p>
+      <w:pPr>
+        <w:pBdr>
+          <w:top w:val="nil" w:sz="0" w:space="0" w:color="000000" tmln="20, 20, 20, 0, 0"/>
+          <w:left w:val="nil" w:sz="0" w:space="0" w:color="000000" tmln="20, 20, 20, 0, 0"/>
+          <w:bottom w:val="nil" w:sz="0" w:space="0" w:color="000000" tmln="20, 20, 20, 0, 0"/>
+          <w:right w:val="nil" w:sz="0" w:space="0" w:color="000000" tmln="20, 20, 20, 0, 0"/>
+          <w:between w:val="nil" w:sz="0" w:space="0" w:color="000000" tmln="20, 20, 20, 0, 0"/>
+        </w:pBdr>
+        <w:shd w:val="none"/>
+        <w:rPr>
+          <w:rFonts w:ascii="Courier New" w:hAnsi="Courier New"/>
+        </w:rPr>
+      </w:pPr>
+      <w:r>
+        <w:rPr>
+          <w:rFonts w:ascii="Courier New" w:hAnsi="Courier New"/>
+        </w:rPr>
+      </w:r>
+    </w:p>
+    <w:p>
+      <w:pPr>
+        <w:pBdr>
+          <w:top w:val="nil" w:sz="0" w:space="0" w:color="000000" tmln="20, 20, 20, 0, 0"/>
+          <w:left w:val="nil" w:sz="0" w:space="0" w:color="000000" tmln="20, 20, 20, 0, 0"/>
+          <w:bottom w:val="nil" w:sz="0" w:space="0" w:color="000000" tmln="20, 20, 20, 0, 0"/>
+          <w:right w:val="nil" w:sz="0" w:space="0" w:color="000000" tmln="20, 20, 20, 0, 0"/>
+          <w:between w:val="nil" w:sz="0" w:space="0" w:color="000000" tmln="20, 20, 20, 0, 0"/>
+        </w:pBdr>
+        <w:shd w:val="none"/>
+      </w:pPr>
+      <w:r>
+        <w:t>It is not possible to override the private methods in Java.</w:t>
+      </w:r>
+    </w:p>
+    <w:p>
+      <w:pPr>
+        <w:pBdr>
+          <w:top w:val="nil" w:sz="0" w:space="0" w:color="000000" tmln="20, 20, 20, 0, 0"/>
+          <w:left w:val="nil" w:sz="0" w:space="0" w:color="000000" tmln="20, 20, 20, 0, 0"/>
+          <w:bottom w:val="nil" w:sz="0" w:space="0" w:color="000000" tmln="20, 20, 20, 0, 0"/>
+          <w:right w:val="nil" w:sz="0" w:space="0" w:color="000000" tmln="20, 20, 20, 0, 0"/>
+          <w:between w:val="nil" w:sz="0" w:space="0" w:color="000000" tmln="20, 20, 20, 0, 0"/>
+        </w:pBdr>
+        <w:shd w:val="none"/>
+      </w:pPr>
+      <w:r/>
+    </w:p>
+    <w:p>
+      <w:pPr>
+        <w:pBdr>
+          <w:top w:val="nil" w:sz="0" w:space="0" w:color="000000" tmln="20, 20, 20, 0, 0"/>
+          <w:left w:val="nil" w:sz="0" w:space="0" w:color="000000" tmln="20, 20, 20, 0, 0"/>
+          <w:bottom w:val="nil" w:sz="0" w:space="0" w:color="000000" tmln="20, 20, 20, 0, 0"/>
+          <w:right w:val="nil" w:sz="0" w:space="0" w:color="000000" tmln="20, 20, 20, 0, 0"/>
+          <w:between w:val="nil" w:sz="0" w:space="0" w:color="000000" tmln="20, 20, 20, 0, 0"/>
+        </w:pBdr>
+        <w:shd w:val="none"/>
+      </w:pPr>
+      <w:r>
+        <w:t>Abstraction refers to the act of representing essential features without including background details.</w:t>
+      </w:r>
+    </w:p>
+    <w:p>
+      <w:pPr>
+        <w:pBdr>
+          <w:top w:val="nil" w:sz="0" w:space="0" w:color="000000" tmln="20, 20, 20, 0, 0"/>
+          <w:left w:val="nil" w:sz="0" w:space="0" w:color="000000" tmln="20, 20, 20, 0, 0"/>
+          <w:bottom w:val="nil" w:sz="0" w:space="0" w:color="000000" tmln="20, 20, 20, 0, 0"/>
+          <w:right w:val="nil" w:sz="0" w:space="0" w:color="000000" tmln="20, 20, 20, 0, 0"/>
+          <w:between w:val="nil" w:sz="0" w:space="0" w:color="000000" tmln="20, 20, 20, 0, 0"/>
+        </w:pBdr>
+        <w:shd w:val="none"/>
+      </w:pPr>
+      <w:r/>
+    </w:p>
+    <w:p>
+      <w:pPr>
+        <w:pBdr>
+          <w:top w:val="nil" w:sz="0" w:space="0" w:color="000000" tmln="20, 20, 20, 0, 0"/>
+          <w:left w:val="nil" w:sz="0" w:space="0" w:color="000000" tmln="20, 20, 20, 0, 0"/>
+          <w:bottom w:val="nil" w:sz="0" w:space="0" w:color="000000" tmln="20, 20, 20, 0, 0"/>
+          <w:right w:val="nil" w:sz="0" w:space="0" w:color="000000" tmln="20, 20, 20, 0, 0"/>
+          <w:between w:val="nil" w:sz="0" w:space="0" w:color="000000" tmln="20, 20, 20, 0, 0"/>
+        </w:pBdr>
+        <w:shd w:val="none"/>
+      </w:pPr>
+      <w:r>
+        <w:t>class declared as abstract, cannot be instantiated i.e., the object cannot be created. It may or may not contain abstract methods but if a class has at least one abstract method, it must be declared abstract.</w:t>
+      </w:r>
+    </w:p>
+    <w:p>
+      <w:pPr>
+        <w:pBdr>
+          <w:top w:val="nil" w:sz="0" w:space="0" w:color="000000" tmln="20, 20, 20, 0, 0"/>
+          <w:left w:val="nil" w:sz="0" w:space="0" w:color="000000" tmln="20, 20, 20, 0, 0"/>
+          <w:bottom w:val="nil" w:sz="0" w:space="0" w:color="000000" tmln="20, 20, 20, 0, 0"/>
+          <w:right w:val="nil" w:sz="0" w:space="0" w:color="000000" tmln="20, 20, 20, 0, 0"/>
+          <w:between w:val="nil" w:sz="0" w:space="0" w:color="000000" tmln="20, 20, 20, 0, 0"/>
+        </w:pBdr>
+        <w:shd w:val="none"/>
+      </w:pPr>
+      <w:r/>
+    </w:p>
+    <w:p>
+      <w:pPr>
+        <w:pBdr>
+          <w:top w:val="nil" w:sz="0" w:space="0" w:color="000000" tmln="20, 20, 20, 0, 0"/>
+          <w:left w:val="nil" w:sz="0" w:space="0" w:color="000000" tmln="20, 20, 20, 0, 0"/>
+          <w:bottom w:val="nil" w:sz="0" w:space="0" w:color="000000" tmln="20, 20, 20, 0, 0"/>
+          <w:right w:val="nil" w:sz="0" w:space="0" w:color="000000" tmln="20, 20, 20, 0, 0"/>
+          <w:between w:val="nil" w:sz="0" w:space="0" w:color="000000" tmln="20, 20, 20, 0, 0"/>
+        </w:pBdr>
+        <w:shd w:val="none"/>
+      </w:pPr>
+      <w:r>
+        <w:t>abstract method is used when we want to use a method but want to child classes to decide the implementation</w:t>
+      </w:r>
+    </w:p>
+    <w:p>
+      <w:pPr>
+        <w:pBdr>
+          <w:top w:val="nil" w:sz="0" w:space="0" w:color="000000" tmln="20, 20, 20, 0, 0"/>
+          <w:left w:val="nil" w:sz="0" w:space="0" w:color="000000" tmln="20, 20, 20, 0, 0"/>
+          <w:bottom w:val="nil" w:sz="0" w:space="0" w:color="000000" tmln="20, 20, 20, 0, 0"/>
+          <w:right w:val="nil" w:sz="0" w:space="0" w:color="000000" tmln="20, 20, 20, 0, 0"/>
+          <w:between w:val="nil" w:sz="0" w:space="0" w:color="000000" tmln="20, 20, 20, 0, 0"/>
+        </w:pBdr>
+        <w:shd w:val="none"/>
+      </w:pPr>
+      <w:r/>
+    </w:p>
+    <w:p>
+      <w:pPr>
+        <w:pBdr>
+          <w:top w:val="nil" w:sz="0" w:space="0" w:color="000000" tmln="20, 20, 20, 0, 0"/>
+          <w:left w:val="nil" w:sz="0" w:space="0" w:color="000000" tmln="20, 20, 20, 0, 0"/>
+          <w:bottom w:val="nil" w:sz="0" w:space="0" w:color="000000" tmln="20, 20, 20, 0, 0"/>
+          <w:right w:val="nil" w:sz="0" w:space="0" w:color="000000" tmln="20, 20, 20, 0, 0"/>
+          <w:between w:val="nil" w:sz="0" w:space="0" w:color="000000" tmln="20, 20, 20, 0, 0"/>
+        </w:pBdr>
+        <w:shd w:val="none"/>
+      </w:pPr>
+      <w:r>
+        <w:t>Collections are units of objects in Java. The collection framework is a set of interfaces and classes in Java that are used to represent and manipulate collections of objects in a variety of ways.</w:t>
+      </w:r>
+    </w:p>
+    <w:p>
+      <w:pPr>
+        <w:pBdr>
+          <w:top w:val="nil" w:sz="0" w:space="0" w:color="000000" tmln="20, 20, 20, 0, 0"/>
+          <w:left w:val="nil" w:sz="0" w:space="0" w:color="000000" tmln="20, 20, 20, 0, 0"/>
+          <w:bottom w:val="nil" w:sz="0" w:space="0" w:color="000000" tmln="20, 20, 20, 0, 0"/>
+          <w:right w:val="nil" w:sz="0" w:space="0" w:color="000000" tmln="20, 20, 20, 0, 0"/>
+          <w:between w:val="nil" w:sz="0" w:space="0" w:color="000000" tmln="20, 20, 20, 0, 0"/>
+        </w:pBdr>
+        <w:shd w:val="none"/>
+      </w:pPr>
+      <w:r/>
+    </w:p>
+    <w:p>
+      <w:pPr>
+        <w:pBdr>
+          <w:top w:val="nil" w:sz="0" w:space="0" w:color="000000" tmln="20, 20, 20, 0, 0"/>
+          <w:left w:val="nil" w:sz="0" w:space="0" w:color="000000" tmln="20, 20, 20, 0, 0"/>
+          <w:bottom w:val="nil" w:sz="0" w:space="0" w:color="000000" tmln="20, 20, 20, 0, 0"/>
+          <w:right w:val="nil" w:sz="0" w:space="0" w:color="000000" tmln="20, 20, 20, 0, 0"/>
+          <w:between w:val="nil" w:sz="0" w:space="0" w:color="000000" tmln="20, 20, 20, 0, 0"/>
+        </w:pBdr>
+        <w:shd w:val="none"/>
+      </w:pPr>
+      <w:r>
+        <w:t>Collection framework implements</w:t>
+      </w:r>
+    </w:p>
+    <w:p>
+      <w:pPr>
+        <w:pBdr>
+          <w:top w:val="nil" w:sz="0" w:space="0" w:color="000000" tmln="20, 20, 20, 0, 0"/>
+          <w:left w:val="nil" w:sz="0" w:space="0" w:color="000000" tmln="20, 20, 20, 0, 0"/>
+          <w:bottom w:val="nil" w:sz="0" w:space="0" w:color="000000" tmln="20, 20, 20, 0, 0"/>
+          <w:right w:val="nil" w:sz="0" w:space="0" w:color="000000" tmln="20, 20, 20, 0, 0"/>
+          <w:between w:val="nil" w:sz="0" w:space="0" w:color="000000" tmln="20, 20, 20, 0, 0"/>
+        </w:pBdr>
+        <w:shd w:val="none"/>
+      </w:pPr>
+      <w:r/>
+    </w:p>
+    <w:p>
+      <w:pPr>
+        <w:numPr>
+          <w:ilvl w:val="0"/>
+          <w:numId w:val="1"/>
+        </w:numPr>
+        <w:ind w:left="283"/>
+        <w:pBdr>
+          <w:top w:val="nil" w:sz="0" w:space="0" w:color="000000" tmln="20, 20, 20, 0, 0"/>
+          <w:left w:val="nil" w:sz="0" w:space="0" w:color="000000" tmln="20, 20, 20, 0, 0"/>
+          <w:bottom w:val="nil" w:sz="0" w:space="0" w:color="000000" tmln="20, 20, 20, 0, 0"/>
+          <w:right w:val="nil" w:sz="0" w:space="0" w:color="000000" tmln="20, 20, 20, 0, 0"/>
+          <w:between w:val="nil" w:sz="0" w:space="0" w:color="000000" tmln="20, 20, 20, 0, 0"/>
+        </w:pBdr>
+        <w:shd w:val="none"/>
+      </w:pPr>
+      <w:r>
+        <w:t>Collection Interface</w:t>
+      </w:r>
+    </w:p>
+    <w:p>
+      <w:pPr>
+        <w:numPr>
+          <w:ilvl w:val="0"/>
+          <w:numId w:val="2"/>
+        </w:numPr>
+        <w:ind w:left="283"/>
+        <w:pBdr>
+          <w:top w:val="nil" w:sz="0" w:space="0" w:color="000000" tmln="20, 20, 20, 0, 0"/>
+          <w:left w:val="nil" w:sz="0" w:space="0" w:color="000000" tmln="20, 20, 20, 0, 0"/>
+          <w:bottom w:val="nil" w:sz="0" w:space="0" w:color="000000" tmln="20, 20, 20, 0, 0"/>
+          <w:right w:val="nil" w:sz="0" w:space="0" w:color="000000" tmln="20, 20, 20, 0, 0"/>
+          <w:between w:val="nil" w:sz="0" w:space="0" w:color="000000" tmln="20, 20, 20, 0, 0"/>
+        </w:pBdr>
+        <w:shd w:val="none"/>
+      </w:pPr>
+      <w:r>
+        <w:t>List Interface</w:t>
+      </w:r>
+    </w:p>
+    <w:p>
+      <w:pPr>
+        <w:numPr>
+          <w:ilvl w:val="0"/>
+          <w:numId w:val="6"/>
+        </w:numPr>
+        <w:ind w:left="283"/>
+        <w:pBdr>
+          <w:top w:val="nil" w:sz="0" w:space="0" w:color="000000" tmln="20, 20, 20, 0, 0"/>
+          <w:left w:val="nil" w:sz="0" w:space="0" w:color="000000" tmln="20, 20, 20, 0, 0"/>
+          <w:bottom w:val="nil" w:sz="0" w:space="0" w:color="000000" tmln="20, 20, 20, 0, 0"/>
+          <w:right w:val="nil" w:sz="0" w:space="0" w:color="000000" tmln="20, 20, 20, 0, 0"/>
+          <w:between w:val="nil" w:sz="0" w:space="0" w:color="000000" tmln="20, 20, 20, 0, 0"/>
+        </w:pBdr>
+        <w:shd w:val="none"/>
+      </w:pPr>
+      <w:r>
+        <w:t>Set Interface</w:t>
+      </w:r>
+    </w:p>
+    <w:p>
+      <w:pPr>
+        <w:numPr>
+          <w:ilvl w:val="0"/>
+          <w:numId w:val="8"/>
+        </w:numPr>
+        <w:ind w:left="283"/>
+        <w:pBdr>
+          <w:top w:val="nil" w:sz="0" w:space="0" w:color="000000" tmln="20, 20, 20, 0, 0"/>
+          <w:left w:val="nil" w:sz="0" w:space="0" w:color="000000" tmln="20, 20, 20, 0, 0"/>
+          <w:bottom w:val="nil" w:sz="0" w:space="0" w:color="000000" tmln="20, 20, 20, 0, 0"/>
+          <w:right w:val="nil" w:sz="0" w:space="0" w:color="000000" tmln="20, 20, 20, 0, 0"/>
+          <w:between w:val="nil" w:sz="0" w:space="0" w:color="000000" tmln="20, 20, 20, 0, 0"/>
+        </w:pBdr>
+        <w:shd w:val="none"/>
+      </w:pPr>
+      <w:r>
+        <w:t>Queue Interface</w:t>
+      </w:r>
+    </w:p>
+    <w:p>
+      <w:pPr>
+        <w:numPr>
+          <w:ilvl w:val="0"/>
+          <w:numId w:val="9"/>
+        </w:numPr>
+        <w:ind w:left="283"/>
+        <w:pBdr>
+          <w:top w:val="nil" w:sz="0" w:space="0" w:color="000000" tmln="20, 20, 20, 0, 0"/>
+          <w:left w:val="nil" w:sz="0" w:space="0" w:color="000000" tmln="20, 20, 20, 0, 0"/>
+          <w:bottom w:val="nil" w:sz="0" w:space="0" w:color="000000" tmln="20, 20, 20, 0, 0"/>
+          <w:right w:val="nil" w:sz="0" w:space="0" w:color="000000" tmln="20, 20, 20, 0, 0"/>
+          <w:between w:val="nil" w:sz="0" w:space="0" w:color="000000" tmln="20, 20, 20, 0, 0"/>
+        </w:pBdr>
+        <w:shd w:val="none"/>
+      </w:pPr>
+      <w:r>
+        <w:t>Deque Interface</w:t>
+      </w:r>
+    </w:p>
+    <w:p>
+      <w:pPr>
+        <w:numPr>
+          <w:ilvl w:val="0"/>
+          <w:numId w:val="10"/>
+        </w:numPr>
+        <w:ind w:left="283"/>
+        <w:pBdr>
+          <w:top w:val="nil" w:sz="0" w:space="0" w:color="000000" tmln="20, 20, 20, 0, 0"/>
+          <w:left w:val="nil" w:sz="0" w:space="0" w:color="000000" tmln="20, 20, 20, 0, 0"/>
+          <w:bottom w:val="nil" w:sz="0" w:space="0" w:color="000000" tmln="20, 20, 20, 0, 0"/>
+          <w:right w:val="nil" w:sz="0" w:space="0" w:color="000000" tmln="20, 20, 20, 0, 0"/>
+          <w:between w:val="nil" w:sz="0" w:space="0" w:color="000000" tmln="20, 20, 20, 0, 0"/>
+        </w:pBdr>
+        <w:shd w:val="none"/>
+      </w:pPr>
+      <w:r>
+        <w:t>Map Interface</w:t>
+      </w:r>
+    </w:p>
+    <w:p>
+      <w:pPr>
+        <w:pBdr>
+          <w:top w:val="nil" w:sz="0" w:space="0" w:color="000000" tmln="20, 20, 20, 0, 0"/>
+          <w:left w:val="nil" w:sz="0" w:space="0" w:color="000000" tmln="20, 20, 20, 0, 0"/>
+          <w:bottom w:val="nil" w:sz="0" w:space="0" w:color="000000" tmln="20, 20, 20, 0, 0"/>
+          <w:right w:val="nil" w:sz="0" w:space="0" w:color="000000" tmln="20, 20, 20, 0, 0"/>
+          <w:between w:val="nil" w:sz="0" w:space="0" w:color="000000" tmln="20, 20, 20, 0, 0"/>
+        </w:pBdr>
+        <w:shd w:val="none"/>
+      </w:pPr>
+      <w:r/>
+    </w:p>
+    <w:p>
+      <w:pPr>
+        <w:pBdr>
+          <w:top w:val="nil" w:sz="0" w:space="0" w:color="000000" tmln="20, 20, 20, 0, 0"/>
+          <w:left w:val="nil" w:sz="0" w:space="0" w:color="000000" tmln="20, 20, 20, 0, 0"/>
+          <w:bottom w:val="nil" w:sz="0" w:space="0" w:color="000000" tmln="20, 20, 20, 0, 0"/>
+          <w:right w:val="nil" w:sz="0" w:space="0" w:color="000000" tmln="20, 20, 20, 0, 0"/>
+          <w:between w:val="nil" w:sz="0" w:space="0" w:color="000000" tmln="20, 20, 20, 0, 0"/>
+        </w:pBdr>
+        <w:shd w:val="none"/>
+      </w:pPr>
+      <w:r>
+        <w:rPr>
+          <w:b/>
+        </w:rPr>
+        <w:t>Collection interface:</w:t>
+      </w:r>
+      <w:r>
+        <w:t xml:space="preserve"> Collection is the primary interface available that can be imported using java.util.Collection.</w:t>
+      </w:r>
+    </w:p>
+    <w:p>
+      <w:pPr>
+        <w:pBdr>
+          <w:top w:val="nil" w:sz="0" w:space="0" w:color="000000" tmln="20, 20, 20, 0, 0"/>
+          <w:left w:val="nil" w:sz="0" w:space="0" w:color="000000" tmln="20, 20, 20, 0, 0"/>
+          <w:bottom w:val="nil" w:sz="0" w:space="0" w:color="000000" tmln="20, 20, 20, 0, 0"/>
+          <w:right w:val="nil" w:sz="0" w:space="0" w:color="000000" tmln="20, 20, 20, 0, 0"/>
+          <w:between w:val="nil" w:sz="0" w:space="0" w:color="000000" tmln="20, 20, 20, 0, 0"/>
+        </w:pBdr>
+        <w:shd w:val="none"/>
+      </w:pPr>
+      <w:r/>
+    </w:p>
+    <w:p>
+      <w:pPr>
+        <w:pBdr>
+          <w:top w:val="nil" w:sz="0" w:space="0" w:color="000000" tmln="20, 20, 20, 0, 0"/>
+          <w:left w:val="nil" w:sz="0" w:space="0" w:color="000000" tmln="20, 20, 20, 0, 0"/>
+          <w:bottom w:val="nil" w:sz="0" w:space="0" w:color="000000" tmln="20, 20, 20, 0, 0"/>
+          <w:right w:val="nil" w:sz="0" w:space="0" w:color="000000" tmln="20, 20, 20, 0, 0"/>
+          <w:between w:val="nil" w:sz="0" w:space="0" w:color="000000" tmln="20, 20, 20, 0, 0"/>
+        </w:pBdr>
+        <w:shd w:val="none"/>
+      </w:pPr>
+      <w:r>
+        <w:t>ArrayList can be synchronized using two methods mentioned below:</w:t>
+      </w:r>
+    </w:p>
+    <w:p>
+      <w:pPr>
+        <w:pBdr>
+          <w:top w:val="nil" w:sz="0" w:space="0" w:color="000000" tmln="20, 20, 20, 0, 0"/>
+          <w:left w:val="nil" w:sz="0" w:space="0" w:color="000000" tmln="20, 20, 20, 0, 0"/>
+          <w:bottom w:val="nil" w:sz="0" w:space="0" w:color="000000" tmln="20, 20, 20, 0, 0"/>
+          <w:right w:val="nil" w:sz="0" w:space="0" w:color="000000" tmln="20, 20, 20, 0, 0"/>
+          <w:between w:val="nil" w:sz="0" w:space="0" w:color="000000" tmln="20, 20, 20, 0, 0"/>
+        </w:pBdr>
+        <w:shd w:val="none"/>
+      </w:pPr>
+      <w:r/>
+    </w:p>
+    <w:p>
+      <w:pPr>
+        <w:numPr>
+          <w:ilvl w:val="0"/>
+          <w:numId w:val="1"/>
+        </w:numPr>
+        <w:ind w:left="283"/>
+        <w:pBdr>
+          <w:top w:val="nil" w:sz="0" w:space="0" w:color="000000" tmln="20, 20, 20, 0, 0"/>
+          <w:left w:val="nil" w:sz="0" w:space="0" w:color="000000" tmln="20, 20, 20, 0, 0"/>
+          <w:bottom w:val="nil" w:sz="0" w:space="0" w:color="000000" tmln="20, 20, 20, 0, 0"/>
+          <w:right w:val="nil" w:sz="0" w:space="0" w:color="000000" tmln="20, 20, 20, 0, 0"/>
+          <w:between w:val="nil" w:sz="0" w:space="0" w:color="000000" tmln="20, 20, 20, 0, 0"/>
+        </w:pBdr>
+        <w:shd w:val="none"/>
+      </w:pPr>
+      <w:r>
+        <w:t>Using Collections.synchronizedList()</w:t>
+      </w:r>
+    </w:p>
+    <w:p>
+      <w:pPr>
+        <w:numPr>
+          <w:ilvl w:val="0"/>
+          <w:numId w:val="2"/>
+        </w:numPr>
+        <w:ind w:left="283"/>
+        <w:pBdr>
+          <w:top w:val="nil" w:sz="0" w:space="0" w:color="000000" tmln="20, 20, 20, 0, 0"/>
+          <w:left w:val="nil" w:sz="0" w:space="0" w:color="000000" tmln="20, 20, 20, 0, 0"/>
+          <w:bottom w:val="nil" w:sz="0" w:space="0" w:color="000000" tmln="20, 20, 20, 0, 0"/>
+          <w:right w:val="nil" w:sz="0" w:space="0" w:color="000000" tmln="20, 20, 20, 0, 0"/>
+          <w:between w:val="nil" w:sz="0" w:space="0" w:color="000000" tmln="20, 20, 20, 0, 0"/>
+        </w:pBdr>
+        <w:shd w:val="none"/>
+      </w:pPr>
+      <w:r>
+        <w:t>Using CopyOnWriteArrayList</w:t>
+      </w:r>
+    </w:p>
+    <w:p>
+      <w:pPr>
+        <w:pBdr>
+          <w:top w:val="nil" w:sz="0" w:space="0" w:color="000000" tmln="20, 20, 20, 0, 0"/>
+          <w:left w:val="nil" w:sz="0" w:space="0" w:color="000000" tmln="20, 20, 20, 0, 0"/>
+          <w:bottom w:val="nil" w:sz="0" w:space="0" w:color="000000" tmln="20, 20, 20, 0, 0"/>
+          <w:right w:val="nil" w:sz="0" w:space="0" w:color="000000" tmln="20, 20, 20, 0, 0"/>
+          <w:between w:val="nil" w:sz="0" w:space="0" w:color="000000" tmln="20, 20, 20, 0, 0"/>
+        </w:pBdr>
+        <w:shd w:val="none"/>
+      </w:pPr>
+      <w:r/>
+    </w:p>
+    <w:p>
+      <w:pPr>
+        <w:pBdr>
+          <w:top w:val="nil" w:sz="0" w:space="0" w:color="000000" tmln="20, 20, 20, 0, 0"/>
+          <w:left w:val="nil" w:sz="0" w:space="0" w:color="000000" tmln="20, 20, 20, 0, 0"/>
+          <w:bottom w:val="nil" w:sz="0" w:space="0" w:color="000000" tmln="20, 20, 20, 0, 0"/>
+          <w:right w:val="nil" w:sz="0" w:space="0" w:color="000000" tmln="20, 20, 20, 0, 0"/>
+          <w:between w:val="nil" w:sz="0" w:space="0" w:color="000000" tmln="20, 20, 20, 0, 0"/>
+        </w:pBdr>
+        <w:shd w:val="none"/>
+      </w:pPr>
+      <w:r>
+        <w:rPr>
+          <w:noProof/>
+        </w:rPr>
+        <w:drawing>
+          <wp:inline distT="114300" distB="114300" distL="114300" distR="114300">
+            <wp:extent cx="4876800" cy="2076450"/>
+            <wp:effectExtent l="0" t="0" r="0" b="0"/>
+            <wp:docPr id="12" name="Picture12"/>
+            <wp:cNvGraphicFramePr>
+              <a:graphicFrameLocks xmlns:a="http://schemas.openxmlformats.org/drawingml/2006/main" noChangeAspect="1"/>
+            </wp:cNvGraphicFramePr>
+            <a:graphic xmlns:a="http://schemas.openxmlformats.org/drawingml/2006/main">
+              <a:graphicData uri="http://schemas.openxmlformats.org/drawingml/2006/picture">
+                <pic:pic xmlns:pic="http://schemas.openxmlformats.org/drawingml/2006/picture">
+                  <pic:nvPicPr>
+                    <pic:cNvPr id="12" name="Picture12"/>
+                    <pic:cNvPicPr>
+                      <a:picLocks noChangeAspect="1"/>
+                      <a:extLst>
+                        <a:ext uri="smNativeData">
+                          <sm:smNativeData xmlns:sm="smNativeData" val="SMDATA_16_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"/>
+                        </a:ext>
+                      </a:extLst>
+                    </pic:cNvPicPr>
+                  </pic:nvPicPr>
+                  <pic:blipFill>
+                    <a:blip r:embed="rId29"/>
+                    <a:stretch>
+                      <a:fillRect/>
+                    </a:stretch>
+                  </pic:blipFill>
+                  <pic:spPr>
+                    <a:xfrm>
+                      <a:off x="0" y="0"/>
+                      <a:ext cx="4876800" cy="2076450"/>
+                    </a:xfrm>
+                    <a:prstGeom prst="rect">
+                      <a:avLst/>
+                    </a:prstGeom>
+                    <a:noFill/>
+                    <a:ln w="12700">
+                      <a:noFill/>
+                    </a:ln>
+                  </pic:spPr>
+                </pic:pic>
+              </a:graphicData>
+            </a:graphic>
+          </wp:inline>
+        </w:drawing>
+      </w:r>
+      <w:r/>
+    </w:p>
+    <w:p>
+      <w:pPr>
+        <w:pBdr>
+          <w:top w:val="nil" w:sz="0" w:space="0" w:color="000000" tmln="20, 20, 20, 0, 0"/>
+          <w:left w:val="nil" w:sz="0" w:space="0" w:color="000000" tmln="20, 20, 20, 0, 0"/>
+          <w:bottom w:val="nil" w:sz="0" w:space="0" w:color="000000" tmln="20, 20, 20, 0, 0"/>
+          <w:right w:val="nil" w:sz="0" w:space="0" w:color="000000" tmln="20, 20, 20, 0, 0"/>
+          <w:between w:val="nil" w:sz="0" w:space="0" w:color="000000" tmln="20, 20, 20, 0, 0"/>
+        </w:pBdr>
+        <w:shd w:val="none"/>
+      </w:pPr>
+      <w:r/>
+    </w:p>
+    <w:p>
+      <w:pPr>
+        <w:pBdr>
+          <w:top w:val="nil" w:sz="0" w:space="0" w:color="000000" tmln="20, 20, 20, 0, 0"/>
+          <w:left w:val="nil" w:sz="0" w:space="0" w:color="000000" tmln="20, 20, 20, 0, 0"/>
+          <w:bottom w:val="nil" w:sz="0" w:space="0" w:color="000000" tmln="20, 20, 20, 0, 0"/>
+          <w:right w:val="nil" w:sz="0" w:space="0" w:color="000000" tmln="20, 20, 20, 0, 0"/>
+          <w:between w:val="nil" w:sz="0" w:space="0" w:color="000000" tmln="20, 20, 20, 0, 0"/>
+        </w:pBdr>
+        <w:shd w:val="none"/>
+      </w:pPr>
+      <w:r>
+        <w:rPr>
+          <w:noProof/>
+        </w:rPr>
+        <w:drawing>
+          <wp:inline distT="114300" distB="114300" distL="114300" distR="114300">
+            <wp:extent cx="4876800" cy="2076450"/>
+            <wp:effectExtent l="0" t="0" r="0" b="0"/>
+            <wp:docPr id="13" name="Picture13"/>
+            <wp:cNvGraphicFramePr>
+              <a:graphicFrameLocks xmlns:a="http://schemas.openxmlformats.org/drawingml/2006/main" noChangeAspect="1"/>
+            </wp:cNvGraphicFramePr>
+            <a:graphic xmlns:a="http://schemas.openxmlformats.org/drawingml/2006/main">
+              <a:graphicData uri="http://schemas.openxmlformats.org/drawingml/2006/picture">
+                <pic:pic xmlns:pic="http://schemas.openxmlformats.org/drawingml/2006/picture">
+                  <pic:nvPicPr>
+                    <pic:cNvPr id="13" name="Picture13"/>
+                    <pic:cNvPicPr>
+                      <a:picLocks noChangeAspect="1"/>
+                      <a:extLst>
+                        <a:ext uri="smNativeData">
+                          <sm:smNativeData xmlns:sm="smNativeData" val="SMDATA_16_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"/>
+                        </a:ext>
+                      </a:extLst>
+                    </pic:cNvPicPr>
+                  </pic:nvPicPr>
+                  <pic:blipFill>
+                    <a:blip r:embed="rId30"/>
+                    <a:stretch>
+                      <a:fillRect/>
+                    </a:stretch>
+                  </pic:blipFill>
+                  <pic:spPr>
+                    <a:xfrm>
+                      <a:off x="0" y="0"/>
+                      <a:ext cx="4876800" cy="2076450"/>
+                    </a:xfrm>
+                    <a:prstGeom prst="rect">
+                      <a:avLst/>
+                    </a:prstGeom>
+                    <a:noFill/>
+                    <a:ln w="12700">
+                      <a:noFill/>
+                    </a:ln>
+                  </pic:spPr>
+                </pic:pic>
+              </a:graphicData>
+            </a:graphic>
+          </wp:inline>
+        </w:drawing>
+      </w:r>
+      <w:r/>
+    </w:p>
+    <w:p>
+      <w:pPr>
+        <w:pBdr>
+          <w:top w:val="nil" w:sz="0" w:space="0" w:color="000000" tmln="20, 20, 20, 0, 0"/>
+          <w:left w:val="nil" w:sz="0" w:space="0" w:color="000000" tmln="20, 20, 20, 0, 0"/>
+          <w:bottom w:val="nil" w:sz="0" w:space="0" w:color="000000" tmln="20, 20, 20, 0, 0"/>
+          <w:right w:val="nil" w:sz="0" w:space="0" w:color="000000" tmln="20, 20, 20, 0, 0"/>
+          <w:between w:val="nil" w:sz="0" w:space="0" w:color="000000" tmln="20, 20, 20, 0, 0"/>
+        </w:pBdr>
+        <w:shd w:val="none"/>
+      </w:pPr>
+      <w:r/>
+    </w:p>
+    <w:p>
+      <w:pPr>
+        <w:pBdr>
+          <w:top w:val="nil" w:sz="0" w:space="0" w:color="000000" tmln="20, 20, 20, 0, 0"/>
+          <w:left w:val="nil" w:sz="0" w:space="0" w:color="000000" tmln="20, 20, 20, 0, 0"/>
+          <w:bottom w:val="nil" w:sz="0" w:space="0" w:color="000000" tmln="20, 20, 20, 0, 0"/>
+          <w:right w:val="nil" w:sz="0" w:space="0" w:color="000000" tmln="20, 20, 20, 0, 0"/>
+          <w:between w:val="nil" w:sz="0" w:space="0" w:color="000000" tmln="20, 20, 20, 0, 0"/>
+        </w:pBdr>
+        <w:shd w:val="none"/>
+      </w:pPr>
+      <w:r>
+        <w:t>ArrayList can be made ready only using the method provided by Collections using the Collections.unmodifiableList()</w:t>
+      </w:r>
+    </w:p>
+    <w:p>
+      <w:pPr>
+        <w:pBdr>
+          <w:top w:val="nil" w:sz="0" w:space="0" w:color="000000" tmln="20, 20, 20, 0, 0"/>
+          <w:left w:val="nil" w:sz="0" w:space="0" w:color="000000" tmln="20, 20, 20, 0, 0"/>
+          <w:bottom w:val="nil" w:sz="0" w:space="0" w:color="000000" tmln="20, 20, 20, 0, 0"/>
+          <w:right w:val="nil" w:sz="0" w:space="0" w:color="000000" tmln="20, 20, 20, 0, 0"/>
+          <w:between w:val="nil" w:sz="0" w:space="0" w:color="000000" tmln="20, 20, 20, 0, 0"/>
+        </w:pBdr>
+        <w:shd w:val="none"/>
+      </w:pPr>
+      <w:r/>
+    </w:p>
+    <w:p>
+      <w:pPr>
+        <w:numPr>
+          <w:ilvl w:val="0"/>
+          <w:numId w:val="1"/>
+        </w:numPr>
+        <w:ind w:left="283"/>
+        <w:pBdr>
+          <w:top w:val="nil" w:sz="0" w:space="0" w:color="000000" tmln="20, 20, 20, 0, 0"/>
+          <w:left w:val="nil" w:sz="0" w:space="0" w:color="000000" tmln="20, 20, 20, 0, 0"/>
+          <w:bottom w:val="nil" w:sz="0" w:space="0" w:color="000000" tmln="20, 20, 20, 0, 0"/>
+          <w:right w:val="nil" w:sz="0" w:space="0" w:color="000000" tmln="20, 20, 20, 0, 0"/>
+          <w:between w:val="nil" w:sz="0" w:space="0" w:color="000000" tmln="20, 20, 20, 0, 0"/>
+        </w:pBdr>
+        <w:shd w:val="none"/>
+      </w:pPr>
+      <w:r>
+        <w:t>LinkedList classes are non-synchronized.</w:t>
+      </w:r>
+    </w:p>
+    <w:p>
+      <w:pPr>
+        <w:numPr>
+          <w:ilvl w:val="0"/>
+          <w:numId w:val="2"/>
+        </w:numPr>
+        <w:ind w:left="283"/>
+        <w:pBdr>
+          <w:top w:val="nil" w:sz="0" w:space="0" w:color="000000" tmln="20, 20, 20, 0, 0"/>
+          <w:left w:val="nil" w:sz="0" w:space="0" w:color="000000" tmln="20, 20, 20, 0, 0"/>
+          <w:bottom w:val="nil" w:sz="0" w:space="0" w:color="000000" tmln="20, 20, 20, 0, 0"/>
+          <w:right w:val="nil" w:sz="0" w:space="0" w:color="000000" tmln="20, 20, 20, 0, 0"/>
+          <w:between w:val="nil" w:sz="0" w:space="0" w:color="000000" tmln="20, 20, 20, 0, 0"/>
+        </w:pBdr>
+        <w:shd w:val="none"/>
+      </w:pPr>
+      <w:r>
+        <w:t>Maintains insertion order.</w:t>
+      </w:r>
+    </w:p>
+    <w:p>
+      <w:pPr>
+        <w:numPr>
+          <w:ilvl w:val="0"/>
+          <w:numId w:val="6"/>
+        </w:numPr>
+        <w:ind w:left="283"/>
+        <w:pBdr>
+          <w:top w:val="nil" w:sz="0" w:space="0" w:color="000000" tmln="20, 20, 20, 0, 0"/>
+          <w:left w:val="nil" w:sz="0" w:space="0" w:color="000000" tmln="20, 20, 20, 0, 0"/>
+          <w:bottom w:val="nil" w:sz="0" w:space="0" w:color="000000" tmln="20, 20, 20, 0, 0"/>
+          <w:right w:val="nil" w:sz="0" w:space="0" w:color="000000" tmln="20, 20, 20, 0, 0"/>
+          <w:between w:val="nil" w:sz="0" w:space="0" w:color="000000" tmln="20, 20, 20, 0, 0"/>
+        </w:pBdr>
+        <w:shd w:val="none"/>
+      </w:pPr>
+      <w:r>
+        <w:t>It can be used as a list, stack, or queue.</w:t>
+      </w:r>
+    </w:p>
+    <w:p>
+      <w:pPr>
+        <w:pBdr>
+          <w:top w:val="nil" w:sz="0" w:space="0" w:color="000000" tmln="20, 20, 20, 0, 0"/>
+          <w:left w:val="nil" w:sz="0" w:space="0" w:color="000000" tmln="20, 20, 20, 0, 0"/>
+          <w:bottom w:val="nil" w:sz="0" w:space="0" w:color="000000" tmln="20, 20, 20, 0, 0"/>
+          <w:right w:val="nil" w:sz="0" w:space="0" w:color="000000" tmln="20, 20, 20, 0, 0"/>
+          <w:between w:val="nil" w:sz="0" w:space="0" w:color="000000" tmln="20, 20, 20, 0, 0"/>
+        </w:pBdr>
+        <w:shd w:val="none"/>
+      </w:pPr>
+      <w:r/>
+    </w:p>
+    <w:p>
+      <w:pPr>
+        <w:pBdr>
+          <w:top w:val="nil" w:sz="0" w:space="0" w:color="000000" tmln="20, 20, 20, 0, 0"/>
+          <w:left w:val="nil" w:sz="0" w:space="0" w:color="000000" tmln="20, 20, 20, 0, 0"/>
+          <w:bottom w:val="nil" w:sz="0" w:space="0" w:color="000000" tmln="20, 20, 20, 0, 0"/>
+          <w:right w:val="nil" w:sz="0" w:space="0" w:color="000000" tmln="20, 20, 20, 0, 0"/>
+          <w:between w:val="nil" w:sz="0" w:space="0" w:color="000000" tmln="20, 20, 20, 0, 0"/>
+        </w:pBdr>
+        <w:shd w:val="none"/>
+      </w:pPr>
+      <w:r>
+        <w:t>Stack class in Java is a LIFO data</w:t>
+      </w:r>
+    </w:p>
+    <w:p>
+      <w:pPr>
+        <w:pBdr>
+          <w:top w:val="nil" w:sz="0" w:space="0" w:color="000000" tmln="20, 20, 20, 0, 0"/>
+          <w:left w:val="nil" w:sz="0" w:space="0" w:color="000000" tmln="20, 20, 20, 0, 0"/>
+          <w:bottom w:val="nil" w:sz="0" w:space="0" w:color="000000" tmln="20, 20, 20, 0, 0"/>
+          <w:right w:val="nil" w:sz="0" w:space="0" w:color="000000" tmln="20, 20, 20, 0, 0"/>
+          <w:between w:val="nil" w:sz="0" w:space="0" w:color="000000" tmln="20, 20, 20, 0, 0"/>
+        </w:pBdr>
+        <w:shd w:val="none"/>
+      </w:pPr>
+      <w:r/>
+    </w:p>
+    <w:p>
+      <w:pPr>
+        <w:pBdr>
+          <w:top w:val="nil" w:sz="0" w:space="0" w:color="000000" tmln="20, 20, 20, 0, 0"/>
+          <w:left w:val="nil" w:sz="0" w:space="0" w:color="000000" tmln="20, 20, 20, 0, 0"/>
+          <w:bottom w:val="nil" w:sz="0" w:space="0" w:color="000000" tmln="20, 20, 20, 0, 0"/>
+          <w:right w:val="nil" w:sz="0" w:space="0" w:color="000000" tmln="20, 20, 20, 0, 0"/>
+          <w:between w:val="nil" w:sz="0" w:space="0" w:color="000000" tmln="20, 20, 20, 0, 0"/>
+        </w:pBdr>
+        <w:shd w:val="none"/>
+      </w:pPr>
+      <w:r>
+        <w:t>Sets are collections that don’t store duplicate elements</w:t>
+      </w:r>
+    </w:p>
+    <w:p>
+      <w:pPr>
+        <w:pBdr>
+          <w:top w:val="nil" w:sz="0" w:space="0" w:color="000000" tmln="20, 20, 20, 0, 0"/>
+          <w:left w:val="nil" w:sz="0" w:space="0" w:color="000000" tmln="20, 20, 20, 0, 0"/>
+          <w:bottom w:val="nil" w:sz="0" w:space="0" w:color="000000" tmln="20, 20, 20, 0, 0"/>
+          <w:right w:val="nil" w:sz="0" w:space="0" w:color="000000" tmln="20, 20, 20, 0, 0"/>
+          <w:between w:val="nil" w:sz="0" w:space="0" w:color="000000" tmln="20, 20, 20, 0, 0"/>
+        </w:pBdr>
+        <w:shd w:val="none"/>
+      </w:pPr>
+      <w:r/>
+    </w:p>
+    <w:p>
+      <w:pPr>
+        <w:numPr>
+          <w:ilvl w:val="0"/>
+          <w:numId w:val="3"/>
+        </w:numPr>
+        <w:ind w:left="283"/>
+        <w:pBdr>
+          <w:top w:val="nil" w:sz="0" w:space="0" w:color="000000" tmln="20, 20, 20, 0, 0"/>
+          <w:left w:val="nil" w:sz="0" w:space="0" w:color="000000" tmln="20, 20, 20, 0, 0"/>
+          <w:bottom w:val="nil" w:sz="0" w:space="0" w:color="000000" tmln="20, 20, 20, 0, 0"/>
+          <w:right w:val="nil" w:sz="0" w:space="0" w:color="000000" tmln="20, 20, 20, 0, 0"/>
+          <w:between w:val="nil" w:sz="0" w:space="0" w:color="000000" tmln="20, 20, 20, 0, 0"/>
+        </w:pBdr>
+        <w:shd w:val="none"/>
+      </w:pPr>
+      <w:r>
+        <w:rPr>
+          <w:b/>
+        </w:rPr>
+        <w:t>HashSet:</w:t>
+      </w:r>
+      <w:r>
+        <w:t xml:space="preserve"> HashSet in Java, stores the elements in a has table which provides faster lookups and faster insertion. HashSet is not ordered.</w:t>
+      </w:r>
+    </w:p>
+    <w:p>
+      <w:pPr>
+        <w:numPr>
+          <w:ilvl w:val="0"/>
+          <w:numId w:val="3"/>
+        </w:numPr>
+        <w:ind w:left="283"/>
+        <w:pBdr>
+          <w:top w:val="nil" w:sz="0" w:space="0" w:color="000000" tmln="20, 20, 20, 0, 0"/>
+          <w:left w:val="nil" w:sz="0" w:space="0" w:color="000000" tmln="20, 20, 20, 0, 0"/>
+          <w:bottom w:val="nil" w:sz="0" w:space="0" w:color="000000" tmln="20, 20, 20, 0, 0"/>
+          <w:right w:val="nil" w:sz="0" w:space="0" w:color="000000" tmln="20, 20, 20, 0, 0"/>
+          <w:between w:val="nil" w:sz="0" w:space="0" w:color="000000" tmln="20, 20, 20, 0, 0"/>
+        </w:pBdr>
+        <w:shd w:val="none"/>
+      </w:pPr>
+      <w:r>
+        <w:rPr>
+          <w:b/>
+        </w:rPr>
+        <w:t>LinkedHashSet:</w:t>
+      </w:r>
+      <w:r>
+        <w:t xml:space="preserve"> LinkedHashSet is an implementation of HashSet which maintains the insertion order of the elements.</w:t>
+      </w:r>
+    </w:p>
+    <w:p>
+      <w:pPr>
+        <w:numPr>
+          <w:ilvl w:val="0"/>
+          <w:numId w:val="3"/>
+        </w:numPr>
+        <w:ind w:left="283"/>
+        <w:pBdr>
+          <w:top w:val="nil" w:sz="0" w:space="0" w:color="000000" tmln="20, 20, 20, 0, 0"/>
+          <w:left w:val="nil" w:sz="0" w:space="0" w:color="000000" tmln="20, 20, 20, 0, 0"/>
+          <w:bottom w:val="nil" w:sz="0" w:space="0" w:color="000000" tmln="20, 20, 20, 0, 0"/>
+          <w:right w:val="nil" w:sz="0" w:space="0" w:color="000000" tmln="20, 20, 20, 0, 0"/>
+          <w:between w:val="nil" w:sz="0" w:space="0" w:color="000000" tmln="20, 20, 20, 0, 0"/>
+        </w:pBdr>
+        <w:shd w:val="none"/>
+      </w:pPr>
+      <w:r>
+        <w:rPr>
+          <w:b/>
+        </w:rPr>
+        <w:t>TreeSet:</w:t>
+      </w:r>
+      <w:r>
+        <w:t xml:space="preserve"> TreeSet stores the elements in a sorted order that is determined by the natural ordering of the elements or by a custom comparator provided at the time of creation.</w:t>
+      </w:r>
+    </w:p>
+    <w:p>
+      <w:pPr>
+        <w:pBdr>
+          <w:top w:val="nil" w:sz="0" w:space="0" w:color="000000" tmln="20, 20, 20, 0, 0"/>
+          <w:left w:val="nil" w:sz="0" w:space="0" w:color="000000" tmln="20, 20, 20, 0, 0"/>
+          <w:bottom w:val="nil" w:sz="0" w:space="0" w:color="000000" tmln="20, 20, 20, 0, 0"/>
+          <w:right w:val="nil" w:sz="0" w:space="0" w:color="000000" tmln="20, 20, 20, 0, 0"/>
+          <w:between w:val="nil" w:sz="0" w:space="0" w:color="000000" tmln="20, 20, 20, 0, 0"/>
+        </w:pBdr>
+        <w:shd w:val="none"/>
+      </w:pPr>
+      <w:r/>
+    </w:p>
+    <w:p>
+      <w:pPr>
+        <w:pBdr>
+          <w:top w:val="nil" w:sz="0" w:space="0" w:color="000000" tmln="20, 20, 20, 0, 0"/>
+          <w:left w:val="nil" w:sz="0" w:space="0" w:color="000000" tmln="20, 20, 20, 0, 0"/>
+          <w:bottom w:val="nil" w:sz="0" w:space="0" w:color="000000" tmln="20, 20, 20, 0, 0"/>
+          <w:right w:val="nil" w:sz="0" w:space="0" w:color="000000" tmln="20, 20, 20, 0, 0"/>
+          <w:between w:val="nil" w:sz="0" w:space="0" w:color="000000" tmln="20, 20, 20, 0, 0"/>
+        </w:pBdr>
+        <w:shd w:val="none"/>
+      </w:pPr>
+      <w:r>
+        <w:t>HashSet: each element is mapped to an index in an array using a hash function, and the index is used to quickly access the element.</w:t>
+      </w:r>
+    </w:p>
+    <w:p>
+      <w:pPr>
+        <w:pBdr>
+          <w:top w:val="nil" w:sz="0" w:space="0" w:color="000000" tmln="20, 20, 20, 0, 0"/>
+          <w:left w:val="nil" w:sz="0" w:space="0" w:color="000000" tmln="20, 20, 20, 0, 0"/>
+          <w:bottom w:val="nil" w:sz="0" w:space="0" w:color="000000" tmln="20, 20, 20, 0, 0"/>
+          <w:right w:val="nil" w:sz="0" w:space="0" w:color="000000" tmln="20, 20, 20, 0, 0"/>
+          <w:between w:val="nil" w:sz="0" w:space="0" w:color="000000" tmln="20, 20, 20, 0, 0"/>
+        </w:pBdr>
+        <w:shd w:val="none"/>
+      </w:pPr>
+      <w:r/>
+    </w:p>
+    <w:p>
+      <w:pPr>
+        <w:pBdr>
+          <w:top w:val="nil" w:sz="0" w:space="0" w:color="000000" tmln="20, 20, 20, 0, 0"/>
+          <w:left w:val="nil" w:sz="0" w:space="0" w:color="000000" tmln="20, 20, 20, 0, 0"/>
+          <w:bottom w:val="nil" w:sz="0" w:space="0" w:color="000000" tmln="20, 20, 20, 0, 0"/>
+          <w:right w:val="nil" w:sz="0" w:space="0" w:color="000000" tmln="20, 20, 20, 0, 0"/>
+          <w:between w:val="nil" w:sz="0" w:space="0" w:color="000000" tmln="20, 20, 20, 0, 0"/>
+        </w:pBdr>
+        <w:shd w:val="none"/>
+      </w:pPr>
+      <w:r>
+        <w:rPr>
+          <w:noProof/>
+        </w:rPr>
+        <w:drawing>
+          <wp:inline distT="114300" distB="114300" distL="114300" distR="114300">
+            <wp:extent cx="4191000" cy="2755900"/>
+            <wp:effectExtent l="0" t="0" r="0" b="0"/>
+            <wp:docPr id="14" name="Picture14"/>
+            <wp:cNvGraphicFramePr>
+              <a:graphicFrameLocks xmlns:a="http://schemas.openxmlformats.org/drawingml/2006/main" noChangeAspect="1"/>
+            </wp:cNvGraphicFramePr>
+            <a:graphic xmlns:a="http://schemas.openxmlformats.org/drawingml/2006/main">
+              <a:graphicData uri="http://schemas.openxmlformats.org/drawingml/2006/picture">
+                <pic:pic xmlns:pic="http://schemas.openxmlformats.org/drawingml/2006/picture">
+                  <pic:nvPicPr>
+                    <pic:cNvPr id="14" name="Picture14"/>
+                    <pic:cNvPicPr>
+                      <a:picLocks noChangeAspect="1"/>
+                      <a:extLst>
+                        <a:ext uri="smNativeData">
+                          <sm:smNativeData xmlns:sm="smNativeData" val="SMDATA_16_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"/>
+                        </a:ext>
+                      </a:extLst>
+                    </pic:cNvPicPr>
+                  </pic:nvPicPr>
+                  <pic:blipFill>
+                    <a:blip r:embed="rId31"/>
+                    <a:stretch>
+                      <a:fillRect/>
+                    </a:stretch>
+                  </pic:blipFill>
+                  <pic:spPr>
+                    <a:xfrm>
+                      <a:off x="0" y="0"/>
+                      <a:ext cx="4191000" cy="2755900"/>
+                    </a:xfrm>
+                    <a:prstGeom prst="rect">
+                      <a:avLst/>
+                    </a:prstGeom>
+                    <a:noFill/>
+                    <a:ln w="12700">
+                      <a:noFill/>
+                    </a:ln>
+                  </pic:spPr>
+                </pic:pic>
+              </a:graphicData>
+            </a:graphic>
+          </wp:inline>
+        </w:drawing>
+      </w:r>
+      <w:r/>
+    </w:p>
+    <w:p>
+      <w:pPr>
+        <w:pBdr>
+          <w:top w:val="nil" w:sz="0" w:space="0" w:color="000000" tmln="20, 20, 20, 0, 0"/>
+          <w:left w:val="nil" w:sz="0" w:space="0" w:color="000000" tmln="20, 20, 20, 0, 0"/>
+          <w:bottom w:val="nil" w:sz="0" w:space="0" w:color="000000" tmln="20, 20, 20, 0, 0"/>
+          <w:right w:val="nil" w:sz="0" w:space="0" w:color="000000" tmln="20, 20, 20, 0, 0"/>
+          <w:between w:val="nil" w:sz="0" w:space="0" w:color="000000" tmln="20, 20, 20, 0, 0"/>
+        </w:pBdr>
+        <w:shd w:val="none"/>
+      </w:pPr>
+      <w:r/>
+    </w:p>
+    <w:p>
+      <w:pPr>
+        <w:pBdr>
+          <w:top w:val="nil" w:sz="0" w:space="0" w:color="000000" tmln="20, 20, 20, 0, 0"/>
+          <w:left w:val="nil" w:sz="0" w:space="0" w:color="000000" tmln="20, 20, 20, 0, 0"/>
+          <w:bottom w:val="nil" w:sz="0" w:space="0" w:color="000000" tmln="20, 20, 20, 0, 0"/>
+          <w:right w:val="nil" w:sz="0" w:space="0" w:color="000000" tmln="20, 20, 20, 0, 0"/>
+          <w:between w:val="nil" w:sz="0" w:space="0" w:color="000000" tmln="20, 20, 20, 0, 0"/>
+        </w:pBdr>
+        <w:shd w:val="none"/>
+      </w:pPr>
+      <w:r>
+        <w:t>map interface is used for mapping values in the form of a key-value form.</w:t>
+      </w:r>
+    </w:p>
+    <w:p>
+      <w:pPr>
+        <w:pBdr>
+          <w:top w:val="nil" w:sz="0" w:space="0" w:color="000000" tmln="20, 20, 20, 0, 0"/>
+          <w:left w:val="nil" w:sz="0" w:space="0" w:color="000000" tmln="20, 20, 20, 0, 0"/>
+          <w:bottom w:val="nil" w:sz="0" w:space="0" w:color="000000" tmln="20, 20, 20, 0, 0"/>
+          <w:right w:val="nil" w:sz="0" w:space="0" w:color="000000" tmln="20, 20, 20, 0, 0"/>
+          <w:between w:val="nil" w:sz="0" w:space="0" w:color="000000" tmln="20, 20, 20, 0, 0"/>
+        </w:pBdr>
+        <w:shd w:val="none"/>
+      </w:pPr>
+      <w:r/>
+    </w:p>
+    <w:p>
+      <w:pPr>
+        <w:pBdr>
+          <w:top w:val="nil" w:sz="0" w:space="0" w:color="000000" tmln="20, 20, 20, 0, 0"/>
+          <w:left w:val="nil" w:sz="0" w:space="0" w:color="000000" tmln="20, 20, 20, 0, 0"/>
+          <w:bottom w:val="nil" w:sz="0" w:space="0" w:color="000000" tmln="20, 20, 20, 0, 0"/>
+          <w:right w:val="nil" w:sz="0" w:space="0" w:color="000000" tmln="20, 20, 20, 0, 0"/>
+          <w:between w:val="nil" w:sz="0" w:space="0" w:color="000000" tmln="20, 20, 20, 0, 0"/>
+        </w:pBdr>
+        <w:shd w:val="none"/>
+      </w:pPr>
+      <w:r>
+        <w:t>TreeMap is a type of map that stores data in the form of key-value pair. It is implemented using the red-black tree. Features of TreeMap are :</w:t>
+      </w:r>
+    </w:p>
+    <w:p>
+      <w:pPr>
+        <w:numPr>
+          <w:ilvl w:val="0"/>
+          <w:numId w:val="1"/>
+        </w:numPr>
+        <w:ind w:left="283"/>
+        <w:pBdr>
+          <w:top w:val="nil" w:sz="0" w:space="0" w:color="000000" tmln="20, 20, 20, 0, 0"/>
+          <w:left w:val="nil" w:sz="0" w:space="0" w:color="000000" tmln="20, 20, 20, 0, 0"/>
+          <w:bottom w:val="nil" w:sz="0" w:space="0" w:color="000000" tmln="20, 20, 20, 0, 0"/>
+          <w:right w:val="nil" w:sz="0" w:space="0" w:color="000000" tmln="20, 20, 20, 0, 0"/>
+          <w:between w:val="nil" w:sz="0" w:space="0" w:color="000000" tmln="20, 20, 20, 0, 0"/>
+        </w:pBdr>
+        <w:shd w:val="none"/>
+      </w:pPr>
+      <w:r>
+        <w:t>It contains only unique elements.</w:t>
+      </w:r>
+    </w:p>
+    <w:p>
+      <w:pPr>
+        <w:numPr>
+          <w:ilvl w:val="0"/>
+          <w:numId w:val="2"/>
+        </w:numPr>
+        <w:ind w:left="283"/>
+        <w:pBdr>
+          <w:top w:val="nil" w:sz="0" w:space="0" w:color="000000" tmln="20, 20, 20, 0, 0"/>
+          <w:left w:val="nil" w:sz="0" w:space="0" w:color="000000" tmln="20, 20, 20, 0, 0"/>
+          <w:bottom w:val="nil" w:sz="0" w:space="0" w:color="000000" tmln="20, 20, 20, 0, 0"/>
+          <w:right w:val="nil" w:sz="0" w:space="0" w:color="000000" tmln="20, 20, 20, 0, 0"/>
+          <w:between w:val="nil" w:sz="0" w:space="0" w:color="000000" tmln="20, 20, 20, 0, 0"/>
+        </w:pBdr>
+        <w:shd w:val="none"/>
+      </w:pPr>
+      <w:r>
+        <w:t>It cannot have a NULL key </w:t>
+      </w:r>
+    </w:p>
+    <w:p>
+      <w:pPr>
+        <w:numPr>
+          <w:ilvl w:val="0"/>
+          <w:numId w:val="6"/>
+        </w:numPr>
+        <w:ind w:left="283"/>
+        <w:pBdr>
+          <w:top w:val="nil" w:sz="0" w:space="0" w:color="000000" tmln="20, 20, 20, 0, 0"/>
+          <w:left w:val="nil" w:sz="0" w:space="0" w:color="000000" tmln="20, 20, 20, 0, 0"/>
+          <w:bottom w:val="nil" w:sz="0" w:space="0" w:color="000000" tmln="20, 20, 20, 0, 0"/>
+          <w:right w:val="nil" w:sz="0" w:space="0" w:color="000000" tmln="20, 20, 20, 0, 0"/>
+          <w:between w:val="nil" w:sz="0" w:space="0" w:color="000000" tmln="20, 20, 20, 0, 0"/>
+        </w:pBdr>
+        <w:shd w:val="none"/>
+      </w:pPr>
+      <w:r>
+        <w:t>It can have multiple NULL values.</w:t>
+      </w:r>
+    </w:p>
+    <w:p>
+      <w:pPr>
+        <w:numPr>
+          <w:ilvl w:val="0"/>
+          <w:numId w:val="8"/>
+        </w:numPr>
+        <w:ind w:left="283"/>
+        <w:pBdr>
+          <w:top w:val="nil" w:sz="0" w:space="0" w:color="000000" tmln="20, 20, 20, 0, 0"/>
+          <w:left w:val="nil" w:sz="0" w:space="0" w:color="000000" tmln="20, 20, 20, 0, 0"/>
+          <w:bottom w:val="nil" w:sz="0" w:space="0" w:color="000000" tmln="20, 20, 20, 0, 0"/>
+          <w:right w:val="nil" w:sz="0" w:space="0" w:color="000000" tmln="20, 20, 20, 0, 0"/>
+          <w:between w:val="nil" w:sz="0" w:space="0" w:color="000000" tmln="20, 20, 20, 0, 0"/>
+        </w:pBdr>
+        <w:shd w:val="none"/>
+      </w:pPr>
+      <w:r>
+        <w:t>It is non-synchronized.</w:t>
+      </w:r>
+    </w:p>
+    <w:p>
+      <w:pPr>
+        <w:numPr>
+          <w:ilvl w:val="0"/>
+          <w:numId w:val="9"/>
+        </w:numPr>
+        <w:ind w:left="283"/>
+        <w:pBdr>
+          <w:top w:val="nil" w:sz="0" w:space="0" w:color="000000" tmln="20, 20, 20, 0, 0"/>
+          <w:left w:val="nil" w:sz="0" w:space="0" w:color="000000" tmln="20, 20, 20, 0, 0"/>
+          <w:bottom w:val="nil" w:sz="0" w:space="0" w:color="000000" tmln="20, 20, 20, 0, 0"/>
+          <w:right w:val="nil" w:sz="0" w:space="0" w:color="000000" tmln="20, 20, 20, 0, 0"/>
+          <w:between w:val="nil" w:sz="0" w:space="0" w:color="000000" tmln="20, 20, 20, 0, 0"/>
+        </w:pBdr>
+        <w:shd w:val="none"/>
+      </w:pPr>
+      <w:r>
+        <w:t>It maintains ascending order.</w:t>
+      </w:r>
+    </w:p>
+    <w:p>
+      <w:pPr>
+        <w:pBdr>
+          <w:top w:val="nil" w:sz="0" w:space="0" w:color="000000" tmln="20, 20, 20, 0, 0"/>
+          <w:left w:val="nil" w:sz="0" w:space="0" w:color="000000" tmln="20, 20, 20, 0, 0"/>
+          <w:bottom w:val="nil" w:sz="0" w:space="0" w:color="000000" tmln="20, 20, 20, 0, 0"/>
+          <w:right w:val="nil" w:sz="0" w:space="0" w:color="000000" tmln="20, 20, 20, 0, 0"/>
+          <w:between w:val="nil" w:sz="0" w:space="0" w:color="000000" tmln="20, 20, 20, 0, 0"/>
+        </w:pBdr>
+        <w:shd w:val="none"/>
+      </w:pPr>
+      <w:r/>
+    </w:p>
+    <w:p>
+      <w:pPr>
+        <w:pBdr>
+          <w:top w:val="nil" w:sz="0" w:space="0" w:color="000000" tmln="20, 20, 20, 0, 0"/>
+          <w:left w:val="nil" w:sz="0" w:space="0" w:color="000000" tmln="20, 20, 20, 0, 0"/>
+          <w:bottom w:val="nil" w:sz="0" w:space="0" w:color="000000" tmln="20, 20, 20, 0, 0"/>
+          <w:right w:val="nil" w:sz="0" w:space="0" w:color="000000" tmln="20, 20, 20, 0, 0"/>
+          <w:between w:val="nil" w:sz="0" w:space="0" w:color="000000" tmln="20, 20, 20, 0, 0"/>
+        </w:pBdr>
+        <w:shd w:val="none"/>
+      </w:pPr>
+      <w:r>
+        <w:t>EnumSet:</w:t>
+      </w:r>
+    </w:p>
+    <w:p>
+      <w:pPr>
+        <w:numPr>
+          <w:ilvl w:val="0"/>
+          <w:numId w:val="1"/>
+        </w:numPr>
+        <w:ind w:left="283"/>
+        <w:pBdr>
+          <w:top w:val="nil" w:sz="0" w:space="0" w:color="000000" tmln="20, 20, 20, 0, 0"/>
+          <w:left w:val="nil" w:sz="0" w:space="0" w:color="000000" tmln="20, 20, 20, 0, 0"/>
+          <w:bottom w:val="nil" w:sz="0" w:space="0" w:color="000000" tmln="20, 20, 20, 0, 0"/>
+          <w:right w:val="nil" w:sz="0" w:space="0" w:color="000000" tmln="20, 20, 20, 0, 0"/>
+          <w:between w:val="nil" w:sz="0" w:space="0" w:color="000000" tmln="20, 20, 20, 0, 0"/>
+        </w:pBdr>
+        <w:shd w:val="none"/>
+      </w:pPr>
+      <w:r>
+        <w:t>It is non-synchronized.</w:t>
+      </w:r>
+    </w:p>
+    <w:p>
+      <w:pPr>
+        <w:numPr>
+          <w:ilvl w:val="0"/>
+          <w:numId w:val="2"/>
+        </w:numPr>
+        <w:ind w:left="283"/>
+        <w:pBdr>
+          <w:top w:val="nil" w:sz="0" w:space="0" w:color="000000" tmln="20, 20, 20, 0, 0"/>
+          <w:left w:val="nil" w:sz="0" w:space="0" w:color="000000" tmln="20, 20, 20, 0, 0"/>
+          <w:bottom w:val="nil" w:sz="0" w:space="0" w:color="000000" tmln="20, 20, 20, 0, 0"/>
+          <w:right w:val="nil" w:sz="0" w:space="0" w:color="000000" tmln="20, 20, 20, 0, 0"/>
+          <w:between w:val="nil" w:sz="0" w:space="0" w:color="000000" tmln="20, 20, 20, 0, 0"/>
+        </w:pBdr>
+        <w:shd w:val="none"/>
+      </w:pPr>
+      <w:r>
+        <w:t>Faster than HashSet.</w:t>
+      </w:r>
+    </w:p>
+    <w:p>
+      <w:pPr>
+        <w:numPr>
+          <w:ilvl w:val="0"/>
+          <w:numId w:val="6"/>
+        </w:numPr>
+        <w:ind w:left="283"/>
+        <w:pBdr>
+          <w:top w:val="nil" w:sz="0" w:space="0" w:color="000000" tmln="20, 20, 20, 0, 0"/>
+          <w:left w:val="nil" w:sz="0" w:space="0" w:color="000000" tmln="20, 20, 20, 0, 0"/>
+          <w:bottom w:val="nil" w:sz="0" w:space="0" w:color="000000" tmln="20, 20, 20, 0, 0"/>
+          <w:right w:val="nil" w:sz="0" w:space="0" w:color="000000" tmln="20, 20, 20, 0, 0"/>
+          <w:between w:val="nil" w:sz="0" w:space="0" w:color="000000" tmln="20, 20, 20, 0, 0"/>
+        </w:pBdr>
+        <w:shd w:val="none"/>
+      </w:pPr>
+      <w:r>
+        <w:t>All of the elements in an EnumSet must come from a single enumeration type.</w:t>
+      </w:r>
+    </w:p>
+    <w:p>
+      <w:pPr>
+        <w:numPr>
+          <w:ilvl w:val="0"/>
+          <w:numId w:val="8"/>
+        </w:numPr>
+        <w:ind w:left="283"/>
+        <w:pBdr>
+          <w:top w:val="nil" w:sz="0" w:space="0" w:color="000000" tmln="20, 20, 20, 0, 0"/>
+          <w:left w:val="nil" w:sz="0" w:space="0" w:color="000000" tmln="20, 20, 20, 0, 0"/>
+          <w:bottom w:val="nil" w:sz="0" w:space="0" w:color="000000" tmln="20, 20, 20, 0, 0"/>
+          <w:right w:val="nil" w:sz="0" w:space="0" w:color="000000" tmln="20, 20, 20, 0, 0"/>
+          <w:between w:val="nil" w:sz="0" w:space="0" w:color="000000" tmln="20, 20, 20, 0, 0"/>
+        </w:pBdr>
+        <w:shd w:val="none"/>
+      </w:pPr>
+      <w:r>
+        <w:t>It doesn’t allow null Objects and throws NullPointerException for exceptions.</w:t>
+      </w:r>
+    </w:p>
+    <w:p>
+      <w:pPr>
+        <w:numPr>
+          <w:ilvl w:val="0"/>
+          <w:numId w:val="9"/>
+        </w:numPr>
+        <w:ind w:left="283"/>
+        <w:pBdr>
+          <w:top w:val="nil" w:sz="0" w:space="0" w:color="000000" tmln="20, 20, 20, 0, 0"/>
+          <w:left w:val="nil" w:sz="0" w:space="0" w:color="000000" tmln="20, 20, 20, 0, 0"/>
+          <w:bottom w:val="nil" w:sz="0" w:space="0" w:color="000000" tmln="20, 20, 20, 0, 0"/>
+          <w:right w:val="nil" w:sz="0" w:space="0" w:color="000000" tmln="20, 20, 20, 0, 0"/>
+          <w:between w:val="nil" w:sz="0" w:space="0" w:color="000000" tmln="20, 20, 20, 0, 0"/>
+        </w:pBdr>
+        <w:shd w:val="none"/>
+      </w:pPr>
+      <w:r>
+        <w:t>It uses a fail-safe iterator.</w:t>
+      </w:r>
+    </w:p>
+    <w:p>
+      <w:pPr>
+        <w:pBdr>
+          <w:top w:val="nil" w:sz="0" w:space="0" w:color="000000" tmln="20, 20, 20, 0, 0"/>
+          <w:left w:val="nil" w:sz="0" w:space="0" w:color="000000" tmln="20, 20, 20, 0, 0"/>
+          <w:bottom w:val="nil" w:sz="0" w:space="0" w:color="000000" tmln="20, 20, 20, 0, 0"/>
+          <w:right w:val="nil" w:sz="0" w:space="0" w:color="000000" tmln="20, 20, 20, 0, 0"/>
+          <w:between w:val="nil" w:sz="0" w:space="0" w:color="000000" tmln="20, 20, 20, 0, 0"/>
+        </w:pBdr>
+        <w:shd w:val="none"/>
+      </w:pPr>
+      <w:r/>
+    </w:p>
+    <w:p>
+      <w:pPr>
+        <w:pBdr>
+          <w:top w:val="nil" w:sz="0" w:space="0" w:color="000000" tmln="20, 20, 20, 0, 0"/>
+          <w:left w:val="nil" w:sz="0" w:space="0" w:color="000000" tmln="20, 20, 20, 0, 0"/>
+          <w:bottom w:val="nil" w:sz="0" w:space="0" w:color="000000" tmln="20, 20, 20, 0, 0"/>
+          <w:right w:val="nil" w:sz="0" w:space="0" w:color="000000" tmln="20, 20, 20, 0, 0"/>
+          <w:between w:val="nil" w:sz="0" w:space="0" w:color="000000" tmln="20, 20, 20, 0, 0"/>
+        </w:pBdr>
+        <w:shd w:val="none"/>
+      </w:pPr>
+      <w:r/>
     </w:p>
     <w:p>
       <w:pPr>

</xml_diff>